<commit_message>
Q2: Minor formatting edits
</commit_message>
<xml_diff>
--- a/Assignment4&5_Group1.docx
+++ b/Assignment4&5_Group1.docx
@@ -177,6 +177,201 @@
           <w:rFonts w:cs="Arial"/>
           <w:b/>
           <w:bCs/>
+          <w:sz w:val="32"/>
+          <w:szCs w:val="32"/>
+        </w:rPr>
+      </w:pPr>
+      <w:r>
+        <w:rPr>
+          <w:rFonts w:cs="Arial"/>
+          <w:b/>
+          <w:bCs/>
+          <w:sz w:val="32"/>
+          <w:szCs w:val="32"/>
+        </w:rPr>
+        <w:t>Group Members</w:t>
+      </w:r>
+      <w:r>
+        <w:rPr>
+          <w:rFonts w:cs="Arial"/>
+          <w:b/>
+          <w:bCs/>
+          <w:sz w:val="32"/>
+          <w:szCs w:val="32"/>
+        </w:rPr>
+        <w:t>:</w:t>
+      </w:r>
+    </w:p>
+    <w:tbl>
+      <w:tblPr>
+        <w:tblStyle w:val="TableGrid"/>
+        <w:tblW w:w="0" w:type="auto"/>
+        <w:tblBorders>
+          <w:insideH w:val="none" w:sz="0" w:space="0" w:color="auto"/>
+        </w:tblBorders>
+        <w:tblLook w:val="04A0" w:firstRow="1" w:lastRow="0" w:firstColumn="1" w:lastColumn="0" w:noHBand="0" w:noVBand="1"/>
+      </w:tblPr>
+      <w:tblGrid>
+        <w:gridCol w:w="4675"/>
+        <w:gridCol w:w="4675"/>
+      </w:tblGrid>
+      <w:tr>
+        <w:tc>
+          <w:tcPr>
+            <w:tcW w:w="4675" w:type="dxa"/>
+          </w:tcPr>
+          <w:p>
+            <w:pPr>
+              <w:rPr>
+                <w:rFonts w:cs="Arial"/>
+                <w:b/>
+                <w:bCs/>
+                <w:sz w:val="28"/>
+                <w:szCs w:val="28"/>
+              </w:rPr>
+            </w:pPr>
+            <w:r>
+              <w:rPr>
+                <w:rFonts w:cs="Arial"/>
+                <w:b/>
+                <w:bCs/>
+                <w:sz w:val="28"/>
+                <w:szCs w:val="28"/>
+              </w:rPr>
+              <w:t>Name: Sudhan Shrestha</w:t>
+            </w:r>
+          </w:p>
+          <w:p>
+            <w:pPr>
+              <w:rPr>
+                <w:rFonts w:cs="Arial"/>
+                <w:b/>
+                <w:bCs/>
+                <w:sz w:val="28"/>
+                <w:szCs w:val="28"/>
+              </w:rPr>
+            </w:pPr>
+          </w:p>
+        </w:tc>
+        <w:tc>
+          <w:tcPr>
+            <w:tcW w:w="4675" w:type="dxa"/>
+          </w:tcPr>
+          <w:p>
+            <w:pPr>
+              <w:rPr>
+                <w:rFonts w:cs="Arial"/>
+                <w:b/>
+                <w:bCs/>
+                <w:sz w:val="28"/>
+                <w:szCs w:val="28"/>
+              </w:rPr>
+            </w:pPr>
+            <w:r>
+              <w:rPr>
+                <w:rFonts w:cs="Arial"/>
+                <w:b/>
+                <w:bCs/>
+                <w:sz w:val="28"/>
+                <w:szCs w:val="28"/>
+              </w:rPr>
+              <w:t xml:space="preserve">Name: </w:t>
+            </w:r>
+            <w:r>
+              <w:rPr>
+                <w:rFonts w:cs="Arial"/>
+                <w:b/>
+                <w:bCs/>
+                <w:sz w:val="28"/>
+                <w:szCs w:val="28"/>
+              </w:rPr>
+              <w:t>Jose Encarnacion</w:t>
+            </w:r>
+          </w:p>
+        </w:tc>
+      </w:tr>
+      <w:tr>
+        <w:tc>
+          <w:tcPr>
+            <w:tcW w:w="4675" w:type="dxa"/>
+          </w:tcPr>
+          <w:p>
+            <w:pPr>
+              <w:rPr>
+                <w:rFonts w:cs="Arial"/>
+                <w:b/>
+                <w:bCs/>
+                <w:sz w:val="28"/>
+                <w:szCs w:val="28"/>
+              </w:rPr>
+            </w:pPr>
+            <w:r>
+              <w:rPr>
+                <w:rFonts w:cs="Arial"/>
+                <w:b/>
+                <w:bCs/>
+                <w:sz w:val="28"/>
+                <w:szCs w:val="28"/>
+              </w:rPr>
+              <w:t>Student ID: 8889436</w:t>
+            </w:r>
+          </w:p>
+          <w:p>
+            <w:pPr>
+              <w:rPr>
+                <w:rFonts w:cs="Arial"/>
+                <w:b/>
+                <w:bCs/>
+                <w:sz w:val="28"/>
+                <w:szCs w:val="28"/>
+              </w:rPr>
+            </w:pPr>
+          </w:p>
+        </w:tc>
+        <w:tc>
+          <w:tcPr>
+            <w:tcW w:w="4675" w:type="dxa"/>
+          </w:tcPr>
+          <w:p>
+            <w:pPr>
+              <w:rPr>
+                <w:rFonts w:cs="Arial"/>
+                <w:b/>
+                <w:bCs/>
+                <w:sz w:val="28"/>
+                <w:szCs w:val="28"/>
+              </w:rPr>
+            </w:pPr>
+            <w:r>
+              <w:rPr>
+                <w:rFonts w:cs="Arial"/>
+                <w:b/>
+                <w:bCs/>
+                <w:sz w:val="28"/>
+                <w:szCs w:val="28"/>
+              </w:rPr>
+              <w:t xml:space="preserve">Student ID: </w:t>
+            </w:r>
+            <w:r>
+              <w:rPr>
+                <w:rFonts w:cs="Arial"/>
+                <w:b/>
+                <w:bCs/>
+                <w:sz w:val="28"/>
+                <w:szCs w:val="28"/>
+              </w:rPr>
+              <w:t>8982860</w:t>
+            </w:r>
+          </w:p>
+        </w:tc>
+      </w:tr>
+    </w:tbl>
+    <w:p>
+      <w:pPr>
+        <w:rPr>
+          <w:rFonts w:cs="Arial"/>
+          <w:b/>
+          <w:bCs/>
         </w:rPr>
       </w:pPr>
     </w:p>
@@ -190,7 +385,9 @@
           <w:szCs w:val="48"/>
         </w:rPr>
       </w:pPr>
-      <w:r>
+    </w:p>
+    <w:p>
+      <w:pPr>
         <w:rPr>
           <w:rFonts w:cs="Arial"/>
           <w:b/>
@@ -198,56 +395,22 @@
           <w:sz w:val="48"/>
           <w:szCs w:val="48"/>
         </w:rPr>
-        <w:t>Name: Sudhan Shrestha</w:t>
-      </w:r>
-    </w:p>
-    <w:p>
-      <w:pPr>
-        <w:rPr>
-          <w:rFonts w:cs="Arial"/>
-          <w:b/>
-          <w:bCs/>
-          <w:sz w:val="48"/>
-          <w:szCs w:val="48"/>
-        </w:rPr>
-      </w:pPr>
-      <w:r>
-        <w:rPr>
-          <w:rFonts w:cs="Arial"/>
-          <w:b/>
-          <w:bCs/>
-          <w:sz w:val="48"/>
-          <w:szCs w:val="48"/>
-        </w:rPr>
-        <w:t>Student ID: 8889436</w:t>
-      </w:r>
-    </w:p>
-    <w:p>
-      <w:pPr>
-        <w:rPr>
-          <w:rFonts w:cs="Arial"/>
-          <w:b/>
-          <w:bCs/>
-          <w:sz w:val="48"/>
-          <w:szCs w:val="48"/>
-        </w:rPr>
-      </w:pPr>
-    </w:p>
-    <w:p>
-      <w:pPr>
-        <w:rPr>
-          <w:rFonts w:cs="Arial"/>
-          <w:b/>
-          <w:bCs/>
-        </w:rPr>
-      </w:pPr>
-      <w:r>
-        <w:rPr>
-          <w:rFonts w:cs="Arial"/>
-          <w:b/>
-          <w:bCs/>
-        </w:rPr>
-        <w:lastRenderedPageBreak/>
+      </w:pPr>
+    </w:p>
+    <w:p>
+      <w:pPr>
+        <w:rPr>
+          <w:rFonts w:cs="Arial"/>
+          <w:b/>
+          <w:bCs/>
+        </w:rPr>
+      </w:pPr>
+      <w:r>
+        <w:rPr>
+          <w:rFonts w:cs="Arial"/>
+          <w:b/>
+          <w:bCs/>
+        </w:rPr>
         <w:t>Question 1</w:t>
       </w:r>
     </w:p>
@@ -734,6 +897,7 @@
         <w:pStyle w:val="CODE"/>
       </w:pPr>
       <w:r>
+        <w:lastRenderedPageBreak/>
         <w:t xml:space="preserve">    </w:t>
       </w:r>
       <w:proofErr w:type="gramStart"/>
@@ -1102,6 +1266,7 @@
         <w:pStyle w:val="CODE"/>
       </w:pPr>
       <w:r>
+        <w:lastRenderedPageBreak/>
         <w:t># And it should get the average by dividing the total scores by the length.</w:t>
       </w:r>
     </w:p>
@@ -1139,7 +1304,6 @@
         <w:pStyle w:val="CODE"/>
       </w:pPr>
       <w:r>
-        <w:lastRenderedPageBreak/>
         <w:t xml:space="preserve">    </w:t>
       </w:r>
       <w:proofErr w:type="spellStart"/>
@@ -1617,38 +1781,6 @@
         <w:pStyle w:val="CODE"/>
       </w:pPr>
       <w:r>
-        <w:t xml:space="preserve">        </w:t>
-      </w:r>
-      <w:proofErr w:type="gramStart"/>
-      <w:r>
-        <w:t>print(</w:t>
-      </w:r>
-      <w:proofErr w:type="gramEnd"/>
-      <w:r>
-        <w:t>"Minimum Score:     ", minimum)</w:t>
-      </w:r>
-    </w:p>
-    <w:p>
-      <w:pPr>
-        <w:pStyle w:val="CODE"/>
-      </w:pPr>
-      <w:r>
-        <w:t xml:space="preserve">        </w:t>
-      </w:r>
-      <w:proofErr w:type="gramStart"/>
-      <w:r>
-        <w:t>print(</w:t>
-      </w:r>
-      <w:proofErr w:type="gramEnd"/>
-      <w:r>
-        <w:t>"Maximum Score:     ", maximum)</w:t>
-      </w:r>
-    </w:p>
-    <w:p>
-      <w:pPr>
-        <w:pStyle w:val="CODE"/>
-      </w:pPr>
-      <w:r>
         <w:lastRenderedPageBreak/>
         <w:t xml:space="preserve">        </w:t>
       </w:r>
@@ -1658,6 +1790,38 @@
       </w:r>
       <w:proofErr w:type="gramEnd"/>
       <w:r>
+        <w:t>"Minimum Score:     ", minimum)</w:t>
+      </w:r>
+    </w:p>
+    <w:p>
+      <w:pPr>
+        <w:pStyle w:val="CODE"/>
+      </w:pPr>
+      <w:r>
+        <w:t xml:space="preserve">        </w:t>
+      </w:r>
+      <w:proofErr w:type="gramStart"/>
+      <w:r>
+        <w:t>print(</w:t>
+      </w:r>
+      <w:proofErr w:type="gramEnd"/>
+      <w:r>
+        <w:t>"Maximum Score:     ", maximum)</w:t>
+      </w:r>
+    </w:p>
+    <w:p>
+      <w:pPr>
+        <w:pStyle w:val="CODE"/>
+      </w:pPr>
+      <w:r>
+        <w:t xml:space="preserve">        </w:t>
+      </w:r>
+      <w:proofErr w:type="gramStart"/>
+      <w:r>
+        <w:t>print(</w:t>
+      </w:r>
+      <w:proofErr w:type="gramEnd"/>
+      <w:r>
         <w:t>"Median Score:      ", median)</w:t>
       </w:r>
     </w:p>
@@ -2073,7 +2237,6 @@
           <w:b/>
           <w:bCs/>
         </w:rPr>
-        <w:lastRenderedPageBreak/>
         <w:t>Screenshot</w:t>
       </w:r>
     </w:p>
@@ -2226,7 +2389,6 @@
           <w:b/>
           <w:bCs/>
         </w:rPr>
-        <w:lastRenderedPageBreak/>
         <w:t>Question 2</w:t>
       </w:r>
     </w:p>
@@ -2466,226 +2628,1160 @@
           <w:bCs/>
         </w:rPr>
       </w:pPr>
-    </w:p>
-    <w:p>
-      <w:pPr>
-        <w:rPr>
-          <w:rFonts w:cs="Arial"/>
-          <w:b/>
-          <w:bCs/>
-        </w:rPr>
-      </w:pPr>
-    </w:p>
-    <w:p>
-      <w:pPr>
-        <w:rPr>
-          <w:rFonts w:cs="Arial"/>
-          <w:b/>
-          <w:bCs/>
-        </w:rPr>
-      </w:pPr>
-    </w:p>
-    <w:p>
-      <w:pPr>
-        <w:rPr>
-          <w:rFonts w:cs="Arial"/>
-          <w:b/>
-          <w:bCs/>
-        </w:rPr>
-      </w:pPr>
-    </w:p>
-    <w:p>
-      <w:pPr>
-        <w:rPr>
-          <w:rFonts w:cs="Arial"/>
-          <w:b/>
-          <w:bCs/>
-        </w:rPr>
-      </w:pPr>
-    </w:p>
-    <w:p>
-      <w:pPr>
-        <w:rPr>
-          <w:rFonts w:cs="Arial"/>
-          <w:b/>
-          <w:bCs/>
-        </w:rPr>
-      </w:pPr>
-    </w:p>
-    <w:p>
-      <w:pPr>
-        <w:rPr>
-          <w:rFonts w:cs="Arial"/>
-          <w:b/>
-          <w:bCs/>
-        </w:rPr>
-      </w:pPr>
-    </w:p>
-    <w:p>
-      <w:pPr>
-        <w:rPr>
-          <w:rFonts w:cs="Arial"/>
-          <w:b/>
-          <w:bCs/>
-        </w:rPr>
-      </w:pPr>
-    </w:p>
-    <w:p>
-      <w:pPr>
-        <w:rPr>
-          <w:rFonts w:cs="Arial"/>
-          <w:b/>
-          <w:bCs/>
-        </w:rPr>
-      </w:pPr>
-    </w:p>
-    <w:p>
-      <w:pPr>
-        <w:rPr>
-          <w:rFonts w:cs="Arial"/>
-          <w:b/>
-          <w:bCs/>
-        </w:rPr>
-      </w:pPr>
-    </w:p>
-    <w:p>
-      <w:pPr>
-        <w:rPr>
-          <w:rFonts w:cs="Arial"/>
-          <w:b/>
-          <w:bCs/>
-        </w:rPr>
-      </w:pPr>
-    </w:p>
-    <w:p>
-      <w:pPr>
-        <w:rPr>
-          <w:rFonts w:cs="Arial"/>
-          <w:b/>
-          <w:bCs/>
-        </w:rPr>
-      </w:pPr>
-    </w:p>
-    <w:p>
-      <w:pPr>
-        <w:rPr>
-          <w:rFonts w:cs="Arial"/>
-          <w:b/>
-          <w:bCs/>
-        </w:rPr>
-      </w:pPr>
-    </w:p>
-    <w:p>
-      <w:pPr>
-        <w:rPr>
-          <w:rFonts w:cs="Arial"/>
-          <w:b/>
-          <w:bCs/>
-        </w:rPr>
-      </w:pPr>
-    </w:p>
-    <w:p>
-      <w:pPr>
-        <w:rPr>
-          <w:rFonts w:cs="Arial"/>
-          <w:b/>
-          <w:bCs/>
-        </w:rPr>
-      </w:pPr>
-    </w:p>
-    <w:p>
-      <w:pPr>
-        <w:rPr>
-          <w:rFonts w:cs="Arial"/>
-          <w:b/>
-          <w:bCs/>
-        </w:rPr>
-      </w:pPr>
-    </w:p>
-    <w:p>
-      <w:pPr>
-        <w:rPr>
-          <w:rFonts w:cs="Arial"/>
-          <w:b/>
-          <w:bCs/>
-        </w:rPr>
-      </w:pPr>
-    </w:p>
-    <w:p>
-      <w:pPr>
-        <w:rPr>
-          <w:rFonts w:cs="Arial"/>
-          <w:b/>
-          <w:bCs/>
-        </w:rPr>
-      </w:pPr>
-    </w:p>
-    <w:p>
-      <w:pPr>
-        <w:rPr>
-          <w:rFonts w:cs="Arial"/>
-          <w:b/>
-          <w:bCs/>
-        </w:rPr>
-      </w:pPr>
-    </w:p>
-    <w:p>
-      <w:pPr>
-        <w:rPr>
-          <w:rFonts w:cs="Arial"/>
-          <w:b/>
-          <w:bCs/>
-        </w:rPr>
-      </w:pPr>
-    </w:p>
-    <w:p>
-      <w:pPr>
-        <w:rPr>
-          <w:rFonts w:cs="Arial"/>
-          <w:b/>
-          <w:bCs/>
-        </w:rPr>
-      </w:pPr>
-    </w:p>
-    <w:p>
-      <w:pPr>
-        <w:rPr>
-          <w:rFonts w:cs="Arial"/>
-          <w:b/>
-          <w:bCs/>
-        </w:rPr>
-      </w:pPr>
-    </w:p>
-    <w:p>
-      <w:pPr>
-        <w:rPr>
-          <w:rFonts w:cs="Arial"/>
-          <w:b/>
-          <w:bCs/>
-        </w:rPr>
-      </w:pPr>
-    </w:p>
-    <w:p>
-      <w:pPr>
-        <w:rPr>
-          <w:rFonts w:cs="Arial"/>
-          <w:b/>
-          <w:bCs/>
-        </w:rPr>
-      </w:pPr>
-    </w:p>
-    <w:p>
-      <w:pPr>
-        <w:rPr>
-          <w:b/>
-          <w:bCs/>
-        </w:rPr>
-      </w:pPr>
-      <w:r>
-        <w:rPr>
-          <w:b/>
-          <w:bCs/>
-        </w:rPr>
+      <w:r>
+        <w:rPr>
+          <w:rFonts w:cs="Arial"/>
+          <w:b/>
+          <w:bCs/>
+        </w:rPr>
+        <w:t xml:space="preserve">1 - </w:t>
+      </w:r>
+      <w:r>
+        <w:rPr>
+          <w:rFonts w:cs="Arial"/>
+          <w:b/>
+          <w:bCs/>
+        </w:rPr>
+        <w:t>Display lineup</w:t>
+      </w:r>
+    </w:p>
+    <w:p>
+      <w:pPr>
+        <w:rPr>
+          <w:rFonts w:cs="Arial"/>
+          <w:b/>
+          <w:bCs/>
+        </w:rPr>
+      </w:pPr>
+      <w:r>
+        <w:rPr>
+          <w:rFonts w:cs="Arial"/>
+          <w:b/>
+          <w:bCs/>
+        </w:rPr>
+        <w:drawing>
+          <wp:inline distT="0" distB="0" distL="0" distR="0" wp14:anchorId="0183DD31" wp14:editId="567CB2F1">
+            <wp:extent cx="5277587" cy="3067478"/>
+            <wp:effectExtent l="0" t="0" r="0" b="0"/>
+            <wp:docPr id="738148901" name="Picture 1" descr="A screenshot of a computer&#10;&#10;Description automatically generated"/>
+            <wp:cNvGraphicFramePr>
+              <a:graphicFrameLocks xmlns:a="http://schemas.openxmlformats.org/drawingml/2006/main" noChangeAspect="1"/>
+            </wp:cNvGraphicFramePr>
+            <a:graphic xmlns:a="http://schemas.openxmlformats.org/drawingml/2006/main">
+              <a:graphicData uri="http://schemas.openxmlformats.org/drawingml/2006/picture">
+                <pic:pic xmlns:pic="http://schemas.openxmlformats.org/drawingml/2006/picture">
+                  <pic:nvPicPr>
+                    <pic:cNvPr id="738148901" name="Picture 1" descr="A screenshot of a computer&#10;&#10;Description automatically generated"/>
+                    <pic:cNvPicPr/>
+                  </pic:nvPicPr>
+                  <pic:blipFill>
+                    <a:blip r:embed="rId8"/>
+                    <a:stretch>
+                      <a:fillRect/>
+                    </a:stretch>
+                  </pic:blipFill>
+                  <pic:spPr>
+                    <a:xfrm>
+                      <a:off x="0" y="0"/>
+                      <a:ext cx="5277587" cy="3067478"/>
+                    </a:xfrm>
+                    <a:prstGeom prst="rect">
+                      <a:avLst/>
+                    </a:prstGeom>
+                  </pic:spPr>
+                </pic:pic>
+              </a:graphicData>
+            </a:graphic>
+          </wp:inline>
+        </w:drawing>
+      </w:r>
+    </w:p>
+    <w:p>
+      <w:pPr>
+        <w:rPr>
+          <w:rFonts w:cs="Arial"/>
+          <w:b/>
+          <w:bCs/>
+        </w:rPr>
+      </w:pPr>
+    </w:p>
+    <w:p>
+      <w:pPr>
+        <w:rPr>
+          <w:rFonts w:cs="Arial"/>
+          <w:b/>
+          <w:bCs/>
+        </w:rPr>
+      </w:pPr>
+    </w:p>
+    <w:p>
+      <w:pPr>
+        <w:rPr>
+          <w:rFonts w:cs="Arial"/>
+          <w:b/>
+          <w:bCs/>
+        </w:rPr>
+      </w:pPr>
+    </w:p>
+    <w:p>
+      <w:pPr>
+        <w:rPr>
+          <w:rFonts w:cs="Arial"/>
+          <w:b/>
+          <w:bCs/>
+        </w:rPr>
+      </w:pPr>
+    </w:p>
+    <w:p>
+      <w:pPr>
+        <w:rPr>
+          <w:rFonts w:cs="Arial"/>
+          <w:b/>
+          <w:bCs/>
+        </w:rPr>
+      </w:pPr>
+    </w:p>
+    <w:p>
+      <w:pPr>
+        <w:rPr>
+          <w:rFonts w:cs="Arial"/>
+          <w:b/>
+          <w:bCs/>
+        </w:rPr>
+      </w:pPr>
+    </w:p>
+    <w:p>
+      <w:pPr>
+        <w:rPr>
+          <w:rFonts w:cs="Arial"/>
+          <w:b/>
+          <w:bCs/>
+        </w:rPr>
+      </w:pPr>
+    </w:p>
+    <w:p>
+      <w:pPr>
+        <w:rPr>
+          <w:rFonts w:cs="Arial"/>
+          <w:b/>
+          <w:bCs/>
+        </w:rPr>
+      </w:pPr>
+    </w:p>
+    <w:p>
+      <w:pPr>
+        <w:rPr>
+          <w:rFonts w:cs="Arial"/>
+          <w:b/>
+          <w:bCs/>
+        </w:rPr>
+      </w:pPr>
+    </w:p>
+    <w:p>
+      <w:pPr>
+        <w:rPr>
+          <w:rFonts w:cs="Arial"/>
+          <w:b/>
+          <w:bCs/>
+        </w:rPr>
+      </w:pPr>
+      <w:r>
+        <w:rPr>
+          <w:rFonts w:cs="Arial"/>
+          <w:b/>
+          <w:bCs/>
+        </w:rPr>
+        <w:lastRenderedPageBreak/>
+        <w:t>2</w:t>
+      </w:r>
+      <w:r>
+        <w:rPr>
+          <w:rFonts w:cs="Arial"/>
+          <w:b/>
+          <w:bCs/>
+        </w:rPr>
+        <w:t>- Adding player</w:t>
+      </w:r>
+    </w:p>
+    <w:p>
+      <w:pPr>
+        <w:rPr>
+          <w:rFonts w:cs="Arial"/>
+          <w:b/>
+          <w:bCs/>
+        </w:rPr>
+      </w:pPr>
+      <w:r>
+        <w:rPr>
+          <w:rFonts w:cs="Arial"/>
+          <w:b/>
+          <w:bCs/>
+        </w:rPr>
+        <w:drawing>
+          <wp:inline distT="0" distB="0" distL="0" distR="0" wp14:anchorId="6C941375" wp14:editId="0A27DCA0">
+            <wp:extent cx="3484819" cy="7705725"/>
+            <wp:effectExtent l="0" t="0" r="1905" b="0"/>
+            <wp:docPr id="40614541" name="Picture 1" descr="A screenshot of a computer program&#10;&#10;Description automatically generated"/>
+            <wp:cNvGraphicFramePr>
+              <a:graphicFrameLocks xmlns:a="http://schemas.openxmlformats.org/drawingml/2006/main" noChangeAspect="1"/>
+            </wp:cNvGraphicFramePr>
+            <a:graphic xmlns:a="http://schemas.openxmlformats.org/drawingml/2006/main">
+              <a:graphicData uri="http://schemas.openxmlformats.org/drawingml/2006/picture">
+                <pic:pic xmlns:pic="http://schemas.openxmlformats.org/drawingml/2006/picture">
+                  <pic:nvPicPr>
+                    <pic:cNvPr id="40614541" name="Picture 1" descr="A screenshot of a computer program&#10;&#10;Description automatically generated"/>
+                    <pic:cNvPicPr/>
+                  </pic:nvPicPr>
+                  <pic:blipFill>
+                    <a:blip r:embed="rId9"/>
+                    <a:stretch>
+                      <a:fillRect/>
+                    </a:stretch>
+                  </pic:blipFill>
+                  <pic:spPr>
+                    <a:xfrm>
+                      <a:off x="0" y="0"/>
+                      <a:ext cx="3487697" cy="7712090"/>
+                    </a:xfrm>
+                    <a:prstGeom prst="rect">
+                      <a:avLst/>
+                    </a:prstGeom>
+                  </pic:spPr>
+                </pic:pic>
+              </a:graphicData>
+            </a:graphic>
+          </wp:inline>
+        </w:drawing>
+      </w:r>
+    </w:p>
+    <w:p>
+      <w:pPr>
+        <w:rPr>
+          <w:rFonts w:cs="Arial"/>
+          <w:b/>
+          <w:bCs/>
+        </w:rPr>
+      </w:pPr>
+    </w:p>
+    <w:p>
+      <w:pPr>
+        <w:rPr>
+          <w:rFonts w:cs="Arial"/>
+          <w:b/>
+          <w:bCs/>
+        </w:rPr>
+      </w:pPr>
+      <w:r>
+        <w:rPr>
+          <w:rFonts w:cs="Arial"/>
+          <w:b/>
+          <w:bCs/>
+        </w:rPr>
+        <w:t>3 – Remove Player</w:t>
+      </w:r>
+    </w:p>
+    <w:p>
+      <w:pPr>
+        <w:rPr>
+          <w:rFonts w:cs="Arial"/>
+          <w:b/>
+          <w:bCs/>
+        </w:rPr>
+      </w:pPr>
+      <w:r>
+        <w:rPr>
+          <w:rFonts w:cs="Arial"/>
+          <w:b/>
+          <w:bCs/>
+        </w:rPr>
+        <w:drawing>
+          <wp:inline distT="0" distB="0" distL="0" distR="0" wp14:anchorId="5F9F1876" wp14:editId="24DFEAC3">
+            <wp:extent cx="4583939" cy="7515225"/>
+            <wp:effectExtent l="0" t="0" r="7620" b="0"/>
+            <wp:docPr id="1670173343" name="Picture 1" descr="A screenshot of a computer program&#10;&#10;Description automatically generated"/>
+            <wp:cNvGraphicFramePr>
+              <a:graphicFrameLocks xmlns:a="http://schemas.openxmlformats.org/drawingml/2006/main" noChangeAspect="1"/>
+            </wp:cNvGraphicFramePr>
+            <a:graphic xmlns:a="http://schemas.openxmlformats.org/drawingml/2006/main">
+              <a:graphicData uri="http://schemas.openxmlformats.org/drawingml/2006/picture">
+                <pic:pic xmlns:pic="http://schemas.openxmlformats.org/drawingml/2006/picture">
+                  <pic:nvPicPr>
+                    <pic:cNvPr id="1670173343" name="Picture 1" descr="A screenshot of a computer program&#10;&#10;Description automatically generated"/>
+                    <pic:cNvPicPr/>
+                  </pic:nvPicPr>
+                  <pic:blipFill>
+                    <a:blip r:embed="rId10"/>
+                    <a:stretch>
+                      <a:fillRect/>
+                    </a:stretch>
+                  </pic:blipFill>
+                  <pic:spPr>
+                    <a:xfrm>
+                      <a:off x="0" y="0"/>
+                      <a:ext cx="4588135" cy="7522105"/>
+                    </a:xfrm>
+                    <a:prstGeom prst="rect">
+                      <a:avLst/>
+                    </a:prstGeom>
+                  </pic:spPr>
+                </pic:pic>
+              </a:graphicData>
+            </a:graphic>
+          </wp:inline>
+        </w:drawing>
+      </w:r>
+    </w:p>
+    <w:p>
+      <w:pPr>
+        <w:rPr>
+          <w:rFonts w:cs="Arial"/>
+          <w:b/>
+          <w:bCs/>
+        </w:rPr>
+      </w:pPr>
+      <w:r>
+        <w:rPr>
+          <w:rFonts w:cs="Arial"/>
+          <w:b/>
+          <w:bCs/>
+        </w:rPr>
+        <w:lastRenderedPageBreak/>
+        <w:t>4 – Move Player</w:t>
+      </w:r>
+    </w:p>
+    <w:p>
+      <w:pPr>
+        <w:rPr>
+          <w:rFonts w:cs="Arial"/>
+          <w:b/>
+          <w:bCs/>
+        </w:rPr>
+      </w:pPr>
+      <w:r>
+        <w:rPr>
+          <w:rFonts w:cs="Arial"/>
+          <w:b/>
+          <w:bCs/>
+        </w:rPr>
+        <w:drawing>
+          <wp:inline distT="0" distB="0" distL="0" distR="0" wp14:anchorId="2E61EF8F" wp14:editId="56AC345E">
+            <wp:extent cx="4608651" cy="7743825"/>
+            <wp:effectExtent l="0" t="0" r="1905" b="0"/>
+            <wp:docPr id="1536144945" name="Picture 1" descr="A screenshot of a computer program&#10;&#10;Description automatically generated"/>
+            <wp:cNvGraphicFramePr>
+              <a:graphicFrameLocks xmlns:a="http://schemas.openxmlformats.org/drawingml/2006/main" noChangeAspect="1"/>
+            </wp:cNvGraphicFramePr>
+            <a:graphic xmlns:a="http://schemas.openxmlformats.org/drawingml/2006/main">
+              <a:graphicData uri="http://schemas.openxmlformats.org/drawingml/2006/picture">
+                <pic:pic xmlns:pic="http://schemas.openxmlformats.org/drawingml/2006/picture">
+                  <pic:nvPicPr>
+                    <pic:cNvPr id="1536144945" name="Picture 1" descr="A screenshot of a computer program&#10;&#10;Description automatically generated"/>
+                    <pic:cNvPicPr/>
+                  </pic:nvPicPr>
+                  <pic:blipFill>
+                    <a:blip r:embed="rId11"/>
+                    <a:stretch>
+                      <a:fillRect/>
+                    </a:stretch>
+                  </pic:blipFill>
+                  <pic:spPr>
+                    <a:xfrm>
+                      <a:off x="0" y="0"/>
+                      <a:ext cx="4609709" cy="7745603"/>
+                    </a:xfrm>
+                    <a:prstGeom prst="rect">
+                      <a:avLst/>
+                    </a:prstGeom>
+                  </pic:spPr>
+                </pic:pic>
+              </a:graphicData>
+            </a:graphic>
+          </wp:inline>
+        </w:drawing>
+      </w:r>
+    </w:p>
+    <w:p>
+      <w:pPr>
+        <w:rPr>
+          <w:rFonts w:cs="Arial"/>
+          <w:b/>
+          <w:bCs/>
+        </w:rPr>
+      </w:pPr>
+      <w:r>
+        <w:rPr>
+          <w:rFonts w:cs="Arial"/>
+          <w:b/>
+          <w:bCs/>
+        </w:rPr>
+        <w:lastRenderedPageBreak/>
+        <w:t xml:space="preserve">5 – Edit Player Position </w:t>
+      </w:r>
+    </w:p>
+    <w:p>
+      <w:pPr>
+        <w:rPr>
+          <w:rFonts w:cs="Arial"/>
+          <w:b/>
+          <w:bCs/>
+        </w:rPr>
+      </w:pPr>
+      <w:r>
+        <w:rPr>
+          <w:rFonts w:cs="Arial"/>
+          <w:b/>
+          <w:bCs/>
+        </w:rPr>
+        <w:drawing>
+          <wp:inline distT="0" distB="0" distL="0" distR="0" wp14:anchorId="14F7F732" wp14:editId="41F83F4F">
+            <wp:extent cx="5372850" cy="6649378"/>
+            <wp:effectExtent l="0" t="0" r="0" b="0"/>
+            <wp:docPr id="1417905578" name="Picture 1" descr="A screenshot of a computer program&#10;&#10;Description automatically generated"/>
+            <wp:cNvGraphicFramePr>
+              <a:graphicFrameLocks xmlns:a="http://schemas.openxmlformats.org/drawingml/2006/main" noChangeAspect="1"/>
+            </wp:cNvGraphicFramePr>
+            <a:graphic xmlns:a="http://schemas.openxmlformats.org/drawingml/2006/main">
+              <a:graphicData uri="http://schemas.openxmlformats.org/drawingml/2006/picture">
+                <pic:pic xmlns:pic="http://schemas.openxmlformats.org/drawingml/2006/picture">
+                  <pic:nvPicPr>
+                    <pic:cNvPr id="1417905578" name="Picture 1" descr="A screenshot of a computer program&#10;&#10;Description automatically generated"/>
+                    <pic:cNvPicPr/>
+                  </pic:nvPicPr>
+                  <pic:blipFill>
+                    <a:blip r:embed="rId12"/>
+                    <a:stretch>
+                      <a:fillRect/>
+                    </a:stretch>
+                  </pic:blipFill>
+                  <pic:spPr>
+                    <a:xfrm>
+                      <a:off x="0" y="0"/>
+                      <a:ext cx="5372850" cy="6649378"/>
+                    </a:xfrm>
+                    <a:prstGeom prst="rect">
+                      <a:avLst/>
+                    </a:prstGeom>
+                  </pic:spPr>
+                </pic:pic>
+              </a:graphicData>
+            </a:graphic>
+          </wp:inline>
+        </w:drawing>
+      </w:r>
+    </w:p>
+    <w:p>
+      <w:pPr>
+        <w:rPr>
+          <w:rFonts w:cs="Arial"/>
+          <w:b/>
+          <w:bCs/>
+        </w:rPr>
+      </w:pPr>
+    </w:p>
+    <w:p>
+      <w:pPr>
+        <w:rPr>
+          <w:rFonts w:cs="Arial"/>
+          <w:b/>
+          <w:bCs/>
+        </w:rPr>
+      </w:pPr>
+    </w:p>
+    <w:p>
+      <w:pPr>
+        <w:rPr>
+          <w:rFonts w:cs="Arial"/>
+          <w:b/>
+          <w:bCs/>
+        </w:rPr>
+      </w:pPr>
+    </w:p>
+    <w:p>
+      <w:pPr>
+        <w:rPr>
+          <w:rFonts w:cs="Arial"/>
+          <w:b/>
+          <w:bCs/>
+        </w:rPr>
+      </w:pPr>
+    </w:p>
+    <w:p>
+      <w:pPr>
+        <w:rPr>
+          <w:rFonts w:cs="Arial"/>
+          <w:b/>
+          <w:bCs/>
+        </w:rPr>
+      </w:pPr>
+      <w:r>
+        <w:rPr>
+          <w:rFonts w:cs="Arial"/>
+          <w:b/>
+          <w:bCs/>
+        </w:rPr>
+        <w:lastRenderedPageBreak/>
+        <w:t xml:space="preserve">6 – Edit player status </w:t>
+      </w:r>
+    </w:p>
+    <w:p>
+      <w:pPr>
+        <w:rPr>
+          <w:rFonts w:cs="Arial"/>
+          <w:b/>
+          <w:bCs/>
+        </w:rPr>
+      </w:pPr>
+      <w:r>
+        <w:rPr>
+          <w:rFonts w:cs="Arial"/>
+          <w:b/>
+          <w:bCs/>
+        </w:rPr>
+        <w:drawing>
+          <wp:inline distT="0" distB="0" distL="0" distR="0" wp14:anchorId="75A2F74F" wp14:editId="19A9D845">
+            <wp:extent cx="5420481" cy="6677957"/>
+            <wp:effectExtent l="0" t="0" r="8890" b="8890"/>
+            <wp:docPr id="1752713079" name="Picture 1" descr="A screenshot of a computer program&#10;&#10;Description automatically generated"/>
+            <wp:cNvGraphicFramePr>
+              <a:graphicFrameLocks xmlns:a="http://schemas.openxmlformats.org/drawingml/2006/main" noChangeAspect="1"/>
+            </wp:cNvGraphicFramePr>
+            <a:graphic xmlns:a="http://schemas.openxmlformats.org/drawingml/2006/main">
+              <a:graphicData uri="http://schemas.openxmlformats.org/drawingml/2006/picture">
+                <pic:pic xmlns:pic="http://schemas.openxmlformats.org/drawingml/2006/picture">
+                  <pic:nvPicPr>
+                    <pic:cNvPr id="1752713079" name="Picture 1" descr="A screenshot of a computer program&#10;&#10;Description automatically generated"/>
+                    <pic:cNvPicPr/>
+                  </pic:nvPicPr>
+                  <pic:blipFill>
+                    <a:blip r:embed="rId13"/>
+                    <a:stretch>
+                      <a:fillRect/>
+                    </a:stretch>
+                  </pic:blipFill>
+                  <pic:spPr>
+                    <a:xfrm>
+                      <a:off x="0" y="0"/>
+                      <a:ext cx="5420481" cy="6677957"/>
+                    </a:xfrm>
+                    <a:prstGeom prst="rect">
+                      <a:avLst/>
+                    </a:prstGeom>
+                  </pic:spPr>
+                </pic:pic>
+              </a:graphicData>
+            </a:graphic>
+          </wp:inline>
+        </w:drawing>
+      </w:r>
+    </w:p>
+    <w:p>
+      <w:pPr>
+        <w:rPr>
+          <w:rFonts w:cs="Arial"/>
+          <w:b/>
+          <w:bCs/>
+        </w:rPr>
+      </w:pPr>
+    </w:p>
+    <w:p>
+      <w:pPr>
+        <w:rPr>
+          <w:rFonts w:cs="Arial"/>
+          <w:b/>
+          <w:bCs/>
+        </w:rPr>
+      </w:pPr>
+    </w:p>
+    <w:p>
+      <w:pPr>
+        <w:rPr>
+          <w:rFonts w:cs="Arial"/>
+          <w:b/>
+          <w:bCs/>
+        </w:rPr>
+      </w:pPr>
+    </w:p>
+    <w:p>
+      <w:pPr>
+        <w:rPr>
+          <w:rFonts w:cs="Arial"/>
+          <w:b/>
+          <w:bCs/>
+        </w:rPr>
+      </w:pPr>
+    </w:p>
+    <w:p>
+      <w:pPr>
+        <w:rPr>
+          <w:rFonts w:cs="Arial"/>
+          <w:b/>
+          <w:bCs/>
+        </w:rPr>
+      </w:pPr>
+      <w:r>
+        <w:rPr>
+          <w:rFonts w:cs="Arial"/>
+          <w:b/>
+          <w:bCs/>
+        </w:rPr>
+        <w:lastRenderedPageBreak/>
+        <w:t xml:space="preserve">7 </w:t>
+      </w:r>
+      <w:r>
+        <w:rPr>
+          <w:rFonts w:cs="Arial"/>
+          <w:b/>
+          <w:bCs/>
+        </w:rPr>
+        <w:t>- Exit</w:t>
+      </w:r>
+      <w:r>
+        <w:rPr>
+          <w:rFonts w:cs="Arial"/>
+          <w:b/>
+          <w:bCs/>
+        </w:rPr>
+        <w:t xml:space="preserve"> program </w:t>
+      </w:r>
+    </w:p>
+    <w:p>
+      <w:pPr>
+        <w:rPr>
+          <w:rFonts w:cs="Arial"/>
+          <w:b/>
+          <w:bCs/>
+        </w:rPr>
+      </w:pPr>
+      <w:r>
+        <w:rPr>
+          <w:rFonts w:cs="Arial"/>
+          <w:b/>
+          <w:bCs/>
+        </w:rPr>
+        <w:drawing>
+          <wp:inline distT="0" distB="0" distL="0" distR="0" wp14:anchorId="1ED79361" wp14:editId="0B28D05F">
+            <wp:extent cx="4248743" cy="2581635"/>
+            <wp:effectExtent l="0" t="0" r="0" b="9525"/>
+            <wp:docPr id="754034692" name="Picture 1" descr="A screenshot of a computer program&#10;&#10;Description automatically generated"/>
+            <wp:cNvGraphicFramePr>
+              <a:graphicFrameLocks xmlns:a="http://schemas.openxmlformats.org/drawingml/2006/main" noChangeAspect="1"/>
+            </wp:cNvGraphicFramePr>
+            <a:graphic xmlns:a="http://schemas.openxmlformats.org/drawingml/2006/main">
+              <a:graphicData uri="http://schemas.openxmlformats.org/drawingml/2006/picture">
+                <pic:pic xmlns:pic="http://schemas.openxmlformats.org/drawingml/2006/picture">
+                  <pic:nvPicPr>
+                    <pic:cNvPr id="754034692" name="Picture 1" descr="A screenshot of a computer program&#10;&#10;Description automatically generated"/>
+                    <pic:cNvPicPr/>
+                  </pic:nvPicPr>
+                  <pic:blipFill>
+                    <a:blip r:embed="rId14"/>
+                    <a:stretch>
+                      <a:fillRect/>
+                    </a:stretch>
+                  </pic:blipFill>
+                  <pic:spPr>
+                    <a:xfrm>
+                      <a:off x="0" y="0"/>
+                      <a:ext cx="4248743" cy="2581635"/>
+                    </a:xfrm>
+                    <a:prstGeom prst="rect">
+                      <a:avLst/>
+                    </a:prstGeom>
+                  </pic:spPr>
+                </pic:pic>
+              </a:graphicData>
+            </a:graphic>
+          </wp:inline>
+        </w:drawing>
+      </w:r>
+    </w:p>
+    <w:p>
+      <w:pPr>
+        <w:rPr>
+          <w:rFonts w:cs="Arial"/>
+          <w:b/>
+          <w:bCs/>
+        </w:rPr>
+      </w:pPr>
+    </w:p>
+    <w:p>
+      <w:pPr>
+        <w:rPr>
+          <w:rFonts w:cs="Arial"/>
+          <w:b/>
+          <w:bCs/>
+        </w:rPr>
+      </w:pPr>
+    </w:p>
+    <w:p>
+      <w:pPr>
+        <w:rPr>
+          <w:rFonts w:cs="Arial"/>
+          <w:b/>
+          <w:bCs/>
+        </w:rPr>
+      </w:pPr>
+      <w:r>
+        <w:rPr>
+          <w:rFonts w:cs="Arial"/>
+          <w:b/>
+          <w:bCs/>
+        </w:rPr>
+        <w:t xml:space="preserve">Error handling </w:t>
+      </w:r>
+    </w:p>
+    <w:p>
+      <w:pPr>
+        <w:rPr>
+          <w:rFonts w:cs="Arial"/>
+          <w:b/>
+          <w:bCs/>
+        </w:rPr>
+      </w:pPr>
+      <w:r>
+        <w:rPr>
+          <w:rFonts w:cs="Arial"/>
+          <w:b/>
+          <w:bCs/>
+        </w:rPr>
+        <w:drawing>
+          <wp:inline distT="0" distB="0" distL="0" distR="0" wp14:anchorId="31D1A25A" wp14:editId="1ABA5FB0">
+            <wp:extent cx="4201111" cy="2676899"/>
+            <wp:effectExtent l="0" t="0" r="0" b="9525"/>
+            <wp:docPr id="1899381705" name="Picture 1" descr="A screenshot of a computer program&#10;&#10;Description automatically generated"/>
+            <wp:cNvGraphicFramePr>
+              <a:graphicFrameLocks xmlns:a="http://schemas.openxmlformats.org/drawingml/2006/main" noChangeAspect="1"/>
+            </wp:cNvGraphicFramePr>
+            <a:graphic xmlns:a="http://schemas.openxmlformats.org/drawingml/2006/main">
+              <a:graphicData uri="http://schemas.openxmlformats.org/drawingml/2006/picture">
+                <pic:pic xmlns:pic="http://schemas.openxmlformats.org/drawingml/2006/picture">
+                  <pic:nvPicPr>
+                    <pic:cNvPr id="1899381705" name="Picture 1" descr="A screenshot of a computer program&#10;&#10;Description automatically generated"/>
+                    <pic:cNvPicPr/>
+                  </pic:nvPicPr>
+                  <pic:blipFill>
+                    <a:blip r:embed="rId15"/>
+                    <a:stretch>
+                      <a:fillRect/>
+                    </a:stretch>
+                  </pic:blipFill>
+                  <pic:spPr>
+                    <a:xfrm>
+                      <a:off x="0" y="0"/>
+                      <a:ext cx="4201111" cy="2676899"/>
+                    </a:xfrm>
+                    <a:prstGeom prst="rect">
+                      <a:avLst/>
+                    </a:prstGeom>
+                  </pic:spPr>
+                </pic:pic>
+              </a:graphicData>
+            </a:graphic>
+          </wp:inline>
+        </w:drawing>
+      </w:r>
+    </w:p>
+    <w:p>
+      <w:pPr>
+        <w:rPr>
+          <w:rFonts w:cs="Arial"/>
+          <w:b/>
+          <w:bCs/>
+        </w:rPr>
+      </w:pPr>
+    </w:p>
+    <w:p>
+      <w:pPr>
+        <w:rPr>
+          <w:rFonts w:cs="Arial"/>
+          <w:b/>
+          <w:bCs/>
+        </w:rPr>
+      </w:pPr>
+    </w:p>
+    <w:p>
+      <w:pPr>
+        <w:rPr>
+          <w:rFonts w:cs="Arial"/>
+          <w:b/>
+          <w:bCs/>
+        </w:rPr>
+      </w:pPr>
+    </w:p>
+    <w:p>
+      <w:pPr>
+        <w:rPr>
+          <w:rFonts w:cs="Arial"/>
+          <w:b/>
+          <w:bCs/>
+        </w:rPr>
+      </w:pPr>
+    </w:p>
+    <w:p>
+      <w:pPr>
+        <w:rPr>
+          <w:rFonts w:cs="Arial"/>
+          <w:b/>
+          <w:bCs/>
+        </w:rPr>
+      </w:pPr>
+    </w:p>
+    <w:p>
+      <w:pPr>
+        <w:rPr>
+          <w:rFonts w:cs="Arial"/>
+          <w:b/>
+          <w:bCs/>
+        </w:rPr>
+      </w:pPr>
+      <w:r>
+        <w:rPr>
+          <w:rFonts w:cs="Arial"/>
+          <w:b/>
+          <w:bCs/>
+        </w:rPr>
+        <w:lastRenderedPageBreak/>
+        <w:t>Validation throughout the options</w:t>
+      </w:r>
+    </w:p>
+    <w:p>
+      <w:pPr>
+        <w:rPr>
+          <w:rFonts w:cs="Arial"/>
+          <w:b/>
+          <w:bCs/>
+        </w:rPr>
+      </w:pPr>
+      <w:r>
+        <w:rPr>
+          <w:rFonts w:cs="Arial"/>
+          <w:b/>
+          <w:bCs/>
+        </w:rPr>
+        <w:drawing>
+          <wp:inline distT="0" distB="0" distL="0" distR="0" wp14:anchorId="3204D40C" wp14:editId="1AE3E009">
+            <wp:extent cx="5182323" cy="3191320"/>
+            <wp:effectExtent l="0" t="0" r="0" b="9525"/>
+            <wp:docPr id="1061596939" name="Picture 1" descr="A screenshot of a computer&#10;&#10;Description automatically generated"/>
+            <wp:cNvGraphicFramePr>
+              <a:graphicFrameLocks xmlns:a="http://schemas.openxmlformats.org/drawingml/2006/main" noChangeAspect="1"/>
+            </wp:cNvGraphicFramePr>
+            <a:graphic xmlns:a="http://schemas.openxmlformats.org/drawingml/2006/main">
+              <a:graphicData uri="http://schemas.openxmlformats.org/drawingml/2006/picture">
+                <pic:pic xmlns:pic="http://schemas.openxmlformats.org/drawingml/2006/picture">
+                  <pic:nvPicPr>
+                    <pic:cNvPr id="1061596939" name="Picture 1" descr="A screenshot of a computer&#10;&#10;Description automatically generated"/>
+                    <pic:cNvPicPr/>
+                  </pic:nvPicPr>
+                  <pic:blipFill>
+                    <a:blip r:embed="rId16"/>
+                    <a:stretch>
+                      <a:fillRect/>
+                    </a:stretch>
+                  </pic:blipFill>
+                  <pic:spPr>
+                    <a:xfrm>
+                      <a:off x="0" y="0"/>
+                      <a:ext cx="5182323" cy="3191320"/>
+                    </a:xfrm>
+                    <a:prstGeom prst="rect">
+                      <a:avLst/>
+                    </a:prstGeom>
+                  </pic:spPr>
+                </pic:pic>
+              </a:graphicData>
+            </a:graphic>
+          </wp:inline>
+        </w:drawing>
+      </w:r>
+    </w:p>
+    <w:p>
+      <w:pPr>
+        <w:rPr>
+          <w:rFonts w:cs="Arial"/>
+          <w:b/>
+          <w:bCs/>
+        </w:rPr>
+      </w:pPr>
+    </w:p>
+    <w:p>
+      <w:pPr>
+        <w:rPr>
+          <w:rFonts w:cs="Arial"/>
+          <w:b/>
+          <w:bCs/>
+        </w:rPr>
+      </w:pPr>
+      <w:r>
+        <w:rPr>
+          <w:rFonts w:cs="Arial"/>
+          <w:b/>
+          <w:bCs/>
+        </w:rPr>
+        <w:drawing>
+          <wp:inline distT="0" distB="0" distL="0" distR="0" wp14:anchorId="7BDB41BF" wp14:editId="2576394B">
+            <wp:extent cx="4380328" cy="3971925"/>
+            <wp:effectExtent l="0" t="0" r="1270" b="0"/>
+            <wp:docPr id="821559633" name="Picture 1" descr="A screenshot of a computer program&#10;&#10;Description automatically generated"/>
+            <wp:cNvGraphicFramePr>
+              <a:graphicFrameLocks xmlns:a="http://schemas.openxmlformats.org/drawingml/2006/main" noChangeAspect="1"/>
+            </wp:cNvGraphicFramePr>
+            <a:graphic xmlns:a="http://schemas.openxmlformats.org/drawingml/2006/main">
+              <a:graphicData uri="http://schemas.openxmlformats.org/drawingml/2006/picture">
+                <pic:pic xmlns:pic="http://schemas.openxmlformats.org/drawingml/2006/picture">
+                  <pic:nvPicPr>
+                    <pic:cNvPr id="821559633" name="Picture 1" descr="A screenshot of a computer program&#10;&#10;Description automatically generated"/>
+                    <pic:cNvPicPr/>
+                  </pic:nvPicPr>
+                  <pic:blipFill>
+                    <a:blip r:embed="rId17"/>
+                    <a:stretch>
+                      <a:fillRect/>
+                    </a:stretch>
+                  </pic:blipFill>
+                  <pic:spPr>
+                    <a:xfrm>
+                      <a:off x="0" y="0"/>
+                      <a:ext cx="4382463" cy="3973861"/>
+                    </a:xfrm>
+                    <a:prstGeom prst="rect">
+                      <a:avLst/>
+                    </a:prstGeom>
+                  </pic:spPr>
+                </pic:pic>
+              </a:graphicData>
+            </a:graphic>
+          </wp:inline>
+        </w:drawing>
+      </w:r>
+    </w:p>
+    <w:p>
+      <w:pPr>
+        <w:jc w:val="left"/>
+        <w:rPr>
+          <w:rFonts w:cs="Arial"/>
+          <w:b/>
+          <w:bCs/>
+        </w:rPr>
+      </w:pPr>
+      <w:r>
+        <w:rPr>
+          <w:rFonts w:cs="Arial"/>
+          <w:b/>
+          <w:bCs/>
+        </w:rPr>
+        <w:br w:type="page"/>
+      </w:r>
+    </w:p>
+    <w:p>
+      <w:pPr>
+        <w:rPr>
+          <w:rFonts w:cs="Arial"/>
+          <w:b/>
+          <w:bCs/>
+        </w:rPr>
+      </w:pPr>
+      <w:r>
+        <w:rPr>
+          <w:rFonts w:cs="Arial"/>
+          <w:b/>
+          <w:bCs/>
+        </w:rPr>
+        <w:lastRenderedPageBreak/>
+        <w:drawing>
+          <wp:inline distT="0" distB="0" distL="0" distR="0" wp14:anchorId="0DE45C25" wp14:editId="4C0E7617">
+            <wp:extent cx="5125165" cy="3286584"/>
+            <wp:effectExtent l="0" t="0" r="0" b="9525"/>
+            <wp:docPr id="492738249" name="Picture 1" descr="A screenshot of a computer program&#10;&#10;Description automatically generated"/>
+            <wp:cNvGraphicFramePr>
+              <a:graphicFrameLocks xmlns:a="http://schemas.openxmlformats.org/drawingml/2006/main" noChangeAspect="1"/>
+            </wp:cNvGraphicFramePr>
+            <a:graphic xmlns:a="http://schemas.openxmlformats.org/drawingml/2006/main">
+              <a:graphicData uri="http://schemas.openxmlformats.org/drawingml/2006/picture">
+                <pic:pic xmlns:pic="http://schemas.openxmlformats.org/drawingml/2006/picture">
+                  <pic:nvPicPr>
+                    <pic:cNvPr id="492738249" name="Picture 1" descr="A screenshot of a computer program&#10;&#10;Description automatically generated"/>
+                    <pic:cNvPicPr/>
+                  </pic:nvPicPr>
+                  <pic:blipFill>
+                    <a:blip r:embed="rId18"/>
+                    <a:stretch>
+                      <a:fillRect/>
+                    </a:stretch>
+                  </pic:blipFill>
+                  <pic:spPr>
+                    <a:xfrm>
+                      <a:off x="0" y="0"/>
+                      <a:ext cx="5125165" cy="3286584"/>
+                    </a:xfrm>
+                    <a:prstGeom prst="rect">
+                      <a:avLst/>
+                    </a:prstGeom>
+                  </pic:spPr>
+                </pic:pic>
+              </a:graphicData>
+            </a:graphic>
+          </wp:inline>
+        </w:drawing>
+      </w:r>
+    </w:p>
+    <w:p>
+      <w:pPr>
+        <w:rPr>
+          <w:rFonts w:cs="Arial"/>
+          <w:b/>
+          <w:bCs/>
+        </w:rPr>
+      </w:pPr>
+    </w:p>
+    <w:p>
+      <w:pPr>
+        <w:rPr>
+          <w:rFonts w:cs="Arial"/>
+          <w:b/>
+          <w:bCs/>
+        </w:rPr>
+      </w:pPr>
+    </w:p>
+    <w:p>
+      <w:pPr>
+        <w:rPr>
+          <w:rFonts w:cs="Arial"/>
+          <w:b/>
+          <w:bCs/>
+        </w:rPr>
+      </w:pPr>
+    </w:p>
+    <w:p>
+      <w:pPr>
+        <w:rPr>
+          <w:rFonts w:cs="Arial"/>
+          <w:b/>
+          <w:bCs/>
+        </w:rPr>
+      </w:pPr>
+    </w:p>
+    <w:p>
+      <w:pPr>
+        <w:rPr>
+          <w:rFonts w:cs="Arial"/>
+          <w:b/>
+          <w:bCs/>
+        </w:rPr>
+      </w:pPr>
+    </w:p>
+    <w:p>
+      <w:pPr>
+        <w:rPr>
+          <w:rFonts w:cs="Arial"/>
+          <w:b/>
+          <w:bCs/>
+        </w:rPr>
+      </w:pPr>
+    </w:p>
+    <w:p>
+      <w:pPr>
+        <w:rPr>
+          <w:rFonts w:cs="Arial"/>
+          <w:b/>
+          <w:bCs/>
+        </w:rPr>
+      </w:pPr>
+    </w:p>
+    <w:p>
+      <w:pPr>
+        <w:rPr>
+          <w:rFonts w:cs="Arial"/>
+          <w:b/>
+          <w:bCs/>
+        </w:rPr>
+      </w:pPr>
+    </w:p>
+    <w:p>
+      <w:pPr>
+        <w:rPr>
+          <w:rFonts w:cs="Arial"/>
+          <w:b/>
+          <w:bCs/>
+        </w:rPr>
+      </w:pPr>
+    </w:p>
+    <w:p>
+      <w:pPr>
+        <w:rPr>
+          <w:rFonts w:cs="Arial"/>
+          <w:b/>
+          <w:bCs/>
+        </w:rPr>
+      </w:pPr>
+    </w:p>
+    <w:p>
+      <w:pPr>
+        <w:rPr>
+          <w:rFonts w:cs="Arial"/>
+          <w:b/>
+          <w:bCs/>
+        </w:rPr>
+      </w:pPr>
+    </w:p>
+    <w:p>
+      <w:pPr>
+        <w:rPr>
+          <w:rFonts w:cs="Arial"/>
+          <w:b/>
+          <w:bCs/>
+        </w:rPr>
+      </w:pPr>
+    </w:p>
+    <w:p>
+      <w:pPr>
+        <w:rPr>
+          <w:rFonts w:cs="Arial"/>
+          <w:b/>
+          <w:bCs/>
+        </w:rPr>
+      </w:pPr>
+    </w:p>
+    <w:p>
+      <w:pPr>
+        <w:rPr>
+          <w:rFonts w:cs="Arial"/>
+          <w:b/>
+          <w:bCs/>
+        </w:rPr>
+      </w:pPr>
+    </w:p>
+    <w:p>
+      <w:pPr>
+        <w:rPr>
+          <w:rFonts w:cs="Arial"/>
+          <w:b/>
+          <w:bCs/>
+        </w:rPr>
+      </w:pPr>
+    </w:p>
+    <w:p>
+      <w:pPr>
+        <w:rPr>
+          <w:rFonts w:cs="Arial"/>
+          <w:b/>
+          <w:bCs/>
+        </w:rPr>
+      </w:pPr>
+    </w:p>
+    <w:p>
+      <w:pPr>
+        <w:rPr>
+          <w:b/>
+          <w:bCs/>
+        </w:rPr>
+      </w:pPr>
+      <w:r>
+        <w:rPr>
+          <w:b/>
+          <w:bCs/>
+        </w:rPr>
+        <w:lastRenderedPageBreak/>
         <w:t xml:space="preserve">Question 3 </w:t>
       </w:r>
     </w:p>
@@ -2790,6 +3886,66 @@
       <w:pPr>
         <w:rPr>
           <w:rFonts w:cs="Arial"/>
+          <w:b/>
+          <w:bCs/>
+        </w:rPr>
+      </w:pPr>
+      <w:r>
+        <w:rPr>
+          <w:rFonts w:cs="Arial"/>
+          <w:b/>
+          <w:bCs/>
+        </w:rPr>
+        <w:drawing>
+          <wp:inline distT="0" distB="0" distL="0" distR="0" wp14:anchorId="189C1695" wp14:editId="252B4088">
+            <wp:extent cx="3562847" cy="771633"/>
+            <wp:effectExtent l="0" t="0" r="0" b="9525"/>
+            <wp:docPr id="27058163" name="Picture 1" descr="A black background with white text&#10;&#10;Description automatically generated"/>
+            <wp:cNvGraphicFramePr>
+              <a:graphicFrameLocks xmlns:a="http://schemas.openxmlformats.org/drawingml/2006/main" noChangeAspect="1"/>
+            </wp:cNvGraphicFramePr>
+            <a:graphic xmlns:a="http://schemas.openxmlformats.org/drawingml/2006/main">
+              <a:graphicData uri="http://schemas.openxmlformats.org/drawingml/2006/picture">
+                <pic:pic xmlns:pic="http://schemas.openxmlformats.org/drawingml/2006/picture">
+                  <pic:nvPicPr>
+                    <pic:cNvPr id="27058163" name="Picture 1" descr="A black background with white text&#10;&#10;Description automatically generated"/>
+                    <pic:cNvPicPr/>
+                  </pic:nvPicPr>
+                  <pic:blipFill>
+                    <a:blip r:embed="rId19"/>
+                    <a:stretch>
+                      <a:fillRect/>
+                    </a:stretch>
+                  </pic:blipFill>
+                  <pic:spPr>
+                    <a:xfrm>
+                      <a:off x="0" y="0"/>
+                      <a:ext cx="3562847" cy="771633"/>
+                    </a:xfrm>
+                    <a:prstGeom prst="rect">
+                      <a:avLst/>
+                    </a:prstGeom>
+                  </pic:spPr>
+                </pic:pic>
+              </a:graphicData>
+            </a:graphic>
+          </wp:inline>
+        </w:drawing>
+      </w:r>
+    </w:p>
+    <w:p>
+      <w:pPr>
+        <w:rPr>
+          <w:rFonts w:cs="Arial"/>
+          <w:b/>
+          <w:bCs/>
+        </w:rPr>
+      </w:pPr>
+    </w:p>
+    <w:p>
+      <w:pPr>
+        <w:rPr>
+          <w:rFonts w:cs="Arial"/>
         </w:rPr>
       </w:pPr>
     </w:p>
@@ -2915,7 +4071,6 @@
     </w:p>
     <w:p>
       <w:r>
-        <w:lastRenderedPageBreak/>
         <w:t xml:space="preserve">This exercise examines the process of identifying the maximum value in a collection of integers. Each of the integers will be randomly selected from the numbers between 1 and 100. </w:t>
       </w:r>
     </w:p>
@@ -3041,7 +4196,6 @@
     </w:p>
     <w:p>
       <w:r>
-        <w:lastRenderedPageBreak/>
         <w:t xml:space="preserve">In the game of Scrabble™, each letter has points associated with it. The total score of a word is the sum of the scores of its letters. More common letters are worth fewer points while less common letters are worth more points. </w:t>
       </w:r>
     </w:p>
@@ -3071,7 +4225,7 @@
                     <pic:cNvPicPr/>
                   </pic:nvPicPr>
                   <pic:blipFill>
-                    <a:blip r:embed="rId8"/>
+                    <a:blip r:embed="rId20"/>
                     <a:stretch>
                       <a:fillRect/>
                     </a:stretch>
@@ -3223,6 +4377,95 @@
 <file path=word/numbering.xml><?xml version="1.0" encoding="utf-8"?>
 <w:numbering xmlns:wpc="http://schemas.microsoft.com/office/word/2010/wordprocessingCanvas" xmlns:cx="http://schemas.microsoft.com/office/drawing/2014/chartex" xmlns:cx1="http://schemas.microsoft.com/office/drawing/2015/9/8/chartex" xmlns:cx2="http://schemas.microsoft.com/office/drawing/2015/10/21/chartex" xmlns:cx3="http://schemas.microsoft.com/office/drawing/2016/5/9/chartex" xmlns:cx4="http://schemas.microsoft.com/office/drawing/2016/5/10/chartex" xmlns:cx5="http://schemas.microsoft.com/office/drawing/2016/5/11/chartex" xmlns:cx6="http://schemas.microsoft.com/office/drawing/2016/5/12/chartex" xmlns:cx7="http://schemas.microsoft.com/office/drawing/2016/5/13/chartex" xmlns:cx8="http://schemas.microsoft.com/office/drawing/2016/5/14/chartex" xmlns:mc="http://schemas.openxmlformats.org/markup-compatibility/2006" xmlns:aink="http://schemas.microsoft.com/office/drawing/2016/ink" xmlns:am3d="http://schemas.microsoft.com/office/drawing/2017/model3d" xmlns:o="urn:schemas-microsoft-com:office:office" xmlns:oel="http://schemas.microsoft.com/office/2019/extlst" xmlns:r="http://schemas.openxmlformats.org/officeDocument/2006/relationships" xmlns:m="http://schemas.openxmlformats.org/officeDocument/2006/math" xmlns:v="urn:schemas-microsoft-com:vml" xmlns:wp14="http://schemas.microsoft.com/office/word/2010/wordprocessingDrawing" xmlns:wp="http://schemas.openxmlformats.org/drawingml/2006/wordprocessingDrawing" xmlns:w10="urn:schemas-microsoft-com:office:word" xmlns:w="http://schemas.openxmlformats.org/wordprocessingml/2006/main" xmlns:w14="http://schemas.microsoft.com/office/word/2010/wordml" xmlns:w15="http://schemas.microsoft.com/office/word/2012/wordml" xmlns:w16cex="http://schemas.microsoft.com/office/word/2018/wordml/cex" xmlns:w16cid="http://schemas.microsoft.com/office/word/2016/wordml/cid" xmlns:w16="http://schemas.microsoft.com/office/word/2018/wordml" xmlns:w16du="http://schemas.microsoft.com/office/word/2023/wordml/word16du" xmlns:w16sdtdh="http://schemas.microsoft.com/office/word/2020/wordml/sdtdatahash" xmlns:w16se="http://schemas.microsoft.com/office/word/2015/wordml/symex" xmlns:wpg="http://schemas.microsoft.com/office/word/2010/wordprocessingGroup" xmlns:wpi="http://schemas.microsoft.com/office/word/2010/wordprocessingInk" xmlns:wne="http://schemas.microsoft.com/office/word/2006/wordml" xmlns:wps="http://schemas.microsoft.com/office/word/2010/wordprocessingShape" mc:Ignorable="w14 w15 w16se w16cid w16 w16cex w16sdtdh w16du wp14">
   <w:abstractNum w:abstractNumId="0" w15:restartNumberingAfterBreak="0">
+    <w:nsid w:val="055B1433"/>
+    <w:multiLevelType w:val="hybridMultilevel"/>
+    <w:tmpl w:val="18D61B28"/>
+    <w:lvl w:ilvl="0" w:tplc="39E43192">
+      <w:start w:val="2"/>
+      <w:numFmt w:val="decimal"/>
+      <w:lvlText w:val="%1"/>
+      <w:lvlJc w:val="left"/>
+      <w:pPr>
+        <w:ind w:left="720" w:hanging="360"/>
+      </w:pPr>
+      <w:rPr>
+        <w:rFonts w:hint="default"/>
+      </w:rPr>
+    </w:lvl>
+    <w:lvl w:ilvl="1" w:tplc="04090019" w:tentative="1">
+      <w:start w:val="1"/>
+      <w:numFmt w:val="lowerLetter"/>
+      <w:lvlText w:val="%2."/>
+      <w:lvlJc w:val="left"/>
+      <w:pPr>
+        <w:ind w:left="1440" w:hanging="360"/>
+      </w:pPr>
+    </w:lvl>
+    <w:lvl w:ilvl="2" w:tplc="0409001B" w:tentative="1">
+      <w:start w:val="1"/>
+      <w:numFmt w:val="lowerRoman"/>
+      <w:lvlText w:val="%3."/>
+      <w:lvlJc w:val="right"/>
+      <w:pPr>
+        <w:ind w:left="2160" w:hanging="180"/>
+      </w:pPr>
+    </w:lvl>
+    <w:lvl w:ilvl="3" w:tplc="0409000F" w:tentative="1">
+      <w:start w:val="1"/>
+      <w:numFmt w:val="decimal"/>
+      <w:lvlText w:val="%4."/>
+      <w:lvlJc w:val="left"/>
+      <w:pPr>
+        <w:ind w:left="2880" w:hanging="360"/>
+      </w:pPr>
+    </w:lvl>
+    <w:lvl w:ilvl="4" w:tplc="04090019" w:tentative="1">
+      <w:start w:val="1"/>
+      <w:numFmt w:val="lowerLetter"/>
+      <w:lvlText w:val="%5."/>
+      <w:lvlJc w:val="left"/>
+      <w:pPr>
+        <w:ind w:left="3600" w:hanging="360"/>
+      </w:pPr>
+    </w:lvl>
+    <w:lvl w:ilvl="5" w:tplc="0409001B" w:tentative="1">
+      <w:start w:val="1"/>
+      <w:numFmt w:val="lowerRoman"/>
+      <w:lvlText w:val="%6."/>
+      <w:lvlJc w:val="right"/>
+      <w:pPr>
+        <w:ind w:left="4320" w:hanging="180"/>
+      </w:pPr>
+    </w:lvl>
+    <w:lvl w:ilvl="6" w:tplc="0409000F" w:tentative="1">
+      <w:start w:val="1"/>
+      <w:numFmt w:val="decimal"/>
+      <w:lvlText w:val="%7."/>
+      <w:lvlJc w:val="left"/>
+      <w:pPr>
+        <w:ind w:left="5040" w:hanging="360"/>
+      </w:pPr>
+    </w:lvl>
+    <w:lvl w:ilvl="7" w:tplc="04090019" w:tentative="1">
+      <w:start w:val="1"/>
+      <w:numFmt w:val="lowerLetter"/>
+      <w:lvlText w:val="%8."/>
+      <w:lvlJc w:val="left"/>
+      <w:pPr>
+        <w:ind w:left="5760" w:hanging="360"/>
+      </w:pPr>
+    </w:lvl>
+    <w:lvl w:ilvl="8" w:tplc="0409001B" w:tentative="1">
+      <w:start w:val="1"/>
+      <w:numFmt w:val="lowerRoman"/>
+      <w:lvlText w:val="%9."/>
+      <w:lvlJc w:val="right"/>
+      <w:pPr>
+        <w:ind w:left="6480" w:hanging="180"/>
+      </w:pPr>
+    </w:lvl>
+  </w:abstractNum>
+  <w:abstractNum w:abstractNumId="1" w15:restartNumberingAfterBreak="0">
     <w:nsid w:val="06286F8D"/>
     <w:multiLevelType w:val="hybridMultilevel"/>
     <w:tmpl w:val="9BA48ECC"/>
@@ -3335,7 +4578,7 @@
       </w:rPr>
     </w:lvl>
   </w:abstractNum>
-  <w:abstractNum w:abstractNumId="1" w15:restartNumberingAfterBreak="0">
+  <w:abstractNum w:abstractNumId="2" w15:restartNumberingAfterBreak="0">
     <w:nsid w:val="06B21A1C"/>
     <w:multiLevelType w:val="hybridMultilevel"/>
     <w:tmpl w:val="D576AA3A"/>
@@ -3447,7 +4690,7 @@
       </w:rPr>
     </w:lvl>
   </w:abstractNum>
-  <w:abstractNum w:abstractNumId="2" w15:restartNumberingAfterBreak="0">
+  <w:abstractNum w:abstractNumId="3" w15:restartNumberingAfterBreak="0">
     <w:nsid w:val="0A580576"/>
     <w:multiLevelType w:val="hybridMultilevel"/>
     <w:tmpl w:val="466894F8"/>
@@ -3559,7 +4802,7 @@
       </w:rPr>
     </w:lvl>
   </w:abstractNum>
-  <w:abstractNum w:abstractNumId="3" w15:restartNumberingAfterBreak="0">
+  <w:abstractNum w:abstractNumId="4" w15:restartNumberingAfterBreak="0">
     <w:nsid w:val="11E53C23"/>
     <w:multiLevelType w:val="hybridMultilevel"/>
     <w:tmpl w:val="B77ED576"/>
@@ -3672,7 +4915,7 @@
       </w:rPr>
     </w:lvl>
   </w:abstractNum>
-  <w:abstractNum w:abstractNumId="4" w15:restartNumberingAfterBreak="0">
+  <w:abstractNum w:abstractNumId="5" w15:restartNumberingAfterBreak="0">
     <w:nsid w:val="166F4DC2"/>
     <w:multiLevelType w:val="hybridMultilevel"/>
     <w:tmpl w:val="830005E6"/>
@@ -3784,7 +5027,96 @@
       </w:rPr>
     </w:lvl>
   </w:abstractNum>
-  <w:abstractNum w:abstractNumId="5" w15:restartNumberingAfterBreak="0">
+  <w:abstractNum w:abstractNumId="6" w15:restartNumberingAfterBreak="0">
+    <w:nsid w:val="1FFB286C"/>
+    <w:multiLevelType w:val="hybridMultilevel"/>
+    <w:tmpl w:val="C1D21572"/>
+    <w:lvl w:ilvl="0" w:tplc="24F2E092">
+      <w:start w:val="2"/>
+      <w:numFmt w:val="decimal"/>
+      <w:lvlText w:val="%1"/>
+      <w:lvlJc w:val="left"/>
+      <w:pPr>
+        <w:ind w:left="720" w:hanging="360"/>
+      </w:pPr>
+      <w:rPr>
+        <w:rFonts w:hint="default"/>
+      </w:rPr>
+    </w:lvl>
+    <w:lvl w:ilvl="1" w:tplc="04090019" w:tentative="1">
+      <w:start w:val="1"/>
+      <w:numFmt w:val="lowerLetter"/>
+      <w:lvlText w:val="%2."/>
+      <w:lvlJc w:val="left"/>
+      <w:pPr>
+        <w:ind w:left="1440" w:hanging="360"/>
+      </w:pPr>
+    </w:lvl>
+    <w:lvl w:ilvl="2" w:tplc="0409001B" w:tentative="1">
+      <w:start w:val="1"/>
+      <w:numFmt w:val="lowerRoman"/>
+      <w:lvlText w:val="%3."/>
+      <w:lvlJc w:val="right"/>
+      <w:pPr>
+        <w:ind w:left="2160" w:hanging="180"/>
+      </w:pPr>
+    </w:lvl>
+    <w:lvl w:ilvl="3" w:tplc="0409000F" w:tentative="1">
+      <w:start w:val="1"/>
+      <w:numFmt w:val="decimal"/>
+      <w:lvlText w:val="%4."/>
+      <w:lvlJc w:val="left"/>
+      <w:pPr>
+        <w:ind w:left="2880" w:hanging="360"/>
+      </w:pPr>
+    </w:lvl>
+    <w:lvl w:ilvl="4" w:tplc="04090019" w:tentative="1">
+      <w:start w:val="1"/>
+      <w:numFmt w:val="lowerLetter"/>
+      <w:lvlText w:val="%5."/>
+      <w:lvlJc w:val="left"/>
+      <w:pPr>
+        <w:ind w:left="3600" w:hanging="360"/>
+      </w:pPr>
+    </w:lvl>
+    <w:lvl w:ilvl="5" w:tplc="0409001B" w:tentative="1">
+      <w:start w:val="1"/>
+      <w:numFmt w:val="lowerRoman"/>
+      <w:lvlText w:val="%6."/>
+      <w:lvlJc w:val="right"/>
+      <w:pPr>
+        <w:ind w:left="4320" w:hanging="180"/>
+      </w:pPr>
+    </w:lvl>
+    <w:lvl w:ilvl="6" w:tplc="0409000F" w:tentative="1">
+      <w:start w:val="1"/>
+      <w:numFmt w:val="decimal"/>
+      <w:lvlText w:val="%7."/>
+      <w:lvlJc w:val="left"/>
+      <w:pPr>
+        <w:ind w:left="5040" w:hanging="360"/>
+      </w:pPr>
+    </w:lvl>
+    <w:lvl w:ilvl="7" w:tplc="04090019" w:tentative="1">
+      <w:start w:val="1"/>
+      <w:numFmt w:val="lowerLetter"/>
+      <w:lvlText w:val="%8."/>
+      <w:lvlJc w:val="left"/>
+      <w:pPr>
+        <w:ind w:left="5760" w:hanging="360"/>
+      </w:pPr>
+    </w:lvl>
+    <w:lvl w:ilvl="8" w:tplc="0409001B" w:tentative="1">
+      <w:start w:val="1"/>
+      <w:numFmt w:val="lowerRoman"/>
+      <w:lvlText w:val="%9."/>
+      <w:lvlJc w:val="right"/>
+      <w:pPr>
+        <w:ind w:left="6480" w:hanging="180"/>
+      </w:pPr>
+    </w:lvl>
+  </w:abstractNum>
+  <w:abstractNum w:abstractNumId="7" w15:restartNumberingAfterBreak="0">
     <w:nsid w:val="22C21DAC"/>
     <w:multiLevelType w:val="hybridMultilevel"/>
     <w:tmpl w:val="17CA1EF0"/>
@@ -3896,7 +5228,7 @@
       </w:rPr>
     </w:lvl>
   </w:abstractNum>
-  <w:abstractNum w:abstractNumId="6" w15:restartNumberingAfterBreak="0">
+  <w:abstractNum w:abstractNumId="8" w15:restartNumberingAfterBreak="0">
     <w:nsid w:val="3FF97D54"/>
     <w:multiLevelType w:val="hybridMultilevel"/>
     <w:tmpl w:val="BCEC1B8C"/>
@@ -4009,7 +5341,7 @@
       </w:rPr>
     </w:lvl>
   </w:abstractNum>
-  <w:abstractNum w:abstractNumId="7" w15:restartNumberingAfterBreak="0">
+  <w:abstractNum w:abstractNumId="9" w15:restartNumberingAfterBreak="0">
     <w:nsid w:val="591240FB"/>
     <w:multiLevelType w:val="hybridMultilevel"/>
     <w:tmpl w:val="14903FD2"/>
@@ -4121,7 +5453,7 @@
       </w:rPr>
     </w:lvl>
   </w:abstractNum>
-  <w:abstractNum w:abstractNumId="8" w15:restartNumberingAfterBreak="0">
+  <w:abstractNum w:abstractNumId="10" w15:restartNumberingAfterBreak="0">
     <w:nsid w:val="5B5224B6"/>
     <w:multiLevelType w:val="hybridMultilevel"/>
     <w:tmpl w:val="00B2F0C2"/>
@@ -4207,7 +5539,7 @@
       </w:pPr>
     </w:lvl>
   </w:abstractNum>
-  <w:abstractNum w:abstractNumId="9" w15:restartNumberingAfterBreak="0">
+  <w:abstractNum w:abstractNumId="11" w15:restartNumberingAfterBreak="0">
     <w:nsid w:val="636B3BAF"/>
     <w:multiLevelType w:val="hybridMultilevel"/>
     <w:tmpl w:val="E53A9420"/>
@@ -4319,7 +5651,7 @@
       </w:rPr>
     </w:lvl>
   </w:abstractNum>
-  <w:abstractNum w:abstractNumId="10" w15:restartNumberingAfterBreak="0">
+  <w:abstractNum w:abstractNumId="12" w15:restartNumberingAfterBreak="0">
     <w:nsid w:val="637D73EC"/>
     <w:multiLevelType w:val="hybridMultilevel"/>
     <w:tmpl w:val="E4FE6B6A"/>
@@ -4432,7 +5764,7 @@
       </w:rPr>
     </w:lvl>
   </w:abstractNum>
-  <w:abstractNum w:abstractNumId="11" w15:restartNumberingAfterBreak="0">
+  <w:abstractNum w:abstractNumId="13" w15:restartNumberingAfterBreak="0">
     <w:nsid w:val="691A4731"/>
     <w:multiLevelType w:val="hybridMultilevel"/>
     <w:tmpl w:val="E424DEA0"/>
@@ -4518,7 +5850,96 @@
       </w:pPr>
     </w:lvl>
   </w:abstractNum>
-  <w:abstractNum w:abstractNumId="12" w15:restartNumberingAfterBreak="0">
+  <w:abstractNum w:abstractNumId="14" w15:restartNumberingAfterBreak="0">
+    <w:nsid w:val="69D024EE"/>
+    <w:multiLevelType w:val="hybridMultilevel"/>
+    <w:tmpl w:val="CAD84232"/>
+    <w:lvl w:ilvl="0" w:tplc="764E2D2E">
+      <w:start w:val="1"/>
+      <w:numFmt w:val="decimal"/>
+      <w:lvlText w:val="%1-"/>
+      <w:lvlJc w:val="left"/>
+      <w:pPr>
+        <w:ind w:left="720" w:hanging="360"/>
+      </w:pPr>
+      <w:rPr>
+        <w:rFonts w:hint="default"/>
+      </w:rPr>
+    </w:lvl>
+    <w:lvl w:ilvl="1" w:tplc="04090019" w:tentative="1">
+      <w:start w:val="1"/>
+      <w:numFmt w:val="lowerLetter"/>
+      <w:lvlText w:val="%2."/>
+      <w:lvlJc w:val="left"/>
+      <w:pPr>
+        <w:ind w:left="1440" w:hanging="360"/>
+      </w:pPr>
+    </w:lvl>
+    <w:lvl w:ilvl="2" w:tplc="0409001B" w:tentative="1">
+      <w:start w:val="1"/>
+      <w:numFmt w:val="lowerRoman"/>
+      <w:lvlText w:val="%3."/>
+      <w:lvlJc w:val="right"/>
+      <w:pPr>
+        <w:ind w:left="2160" w:hanging="180"/>
+      </w:pPr>
+    </w:lvl>
+    <w:lvl w:ilvl="3" w:tplc="0409000F" w:tentative="1">
+      <w:start w:val="1"/>
+      <w:numFmt w:val="decimal"/>
+      <w:lvlText w:val="%4."/>
+      <w:lvlJc w:val="left"/>
+      <w:pPr>
+        <w:ind w:left="2880" w:hanging="360"/>
+      </w:pPr>
+    </w:lvl>
+    <w:lvl w:ilvl="4" w:tplc="04090019" w:tentative="1">
+      <w:start w:val="1"/>
+      <w:numFmt w:val="lowerLetter"/>
+      <w:lvlText w:val="%5."/>
+      <w:lvlJc w:val="left"/>
+      <w:pPr>
+        <w:ind w:left="3600" w:hanging="360"/>
+      </w:pPr>
+    </w:lvl>
+    <w:lvl w:ilvl="5" w:tplc="0409001B" w:tentative="1">
+      <w:start w:val="1"/>
+      <w:numFmt w:val="lowerRoman"/>
+      <w:lvlText w:val="%6."/>
+      <w:lvlJc w:val="right"/>
+      <w:pPr>
+        <w:ind w:left="4320" w:hanging="180"/>
+      </w:pPr>
+    </w:lvl>
+    <w:lvl w:ilvl="6" w:tplc="0409000F" w:tentative="1">
+      <w:start w:val="1"/>
+      <w:numFmt w:val="decimal"/>
+      <w:lvlText w:val="%7."/>
+      <w:lvlJc w:val="left"/>
+      <w:pPr>
+        <w:ind w:left="5040" w:hanging="360"/>
+      </w:pPr>
+    </w:lvl>
+    <w:lvl w:ilvl="7" w:tplc="04090019" w:tentative="1">
+      <w:start w:val="1"/>
+      <w:numFmt w:val="lowerLetter"/>
+      <w:lvlText w:val="%8."/>
+      <w:lvlJc w:val="left"/>
+      <w:pPr>
+        <w:ind w:left="5760" w:hanging="360"/>
+      </w:pPr>
+    </w:lvl>
+    <w:lvl w:ilvl="8" w:tplc="0409001B" w:tentative="1">
+      <w:start w:val="1"/>
+      <w:numFmt w:val="lowerRoman"/>
+      <w:lvlText w:val="%9."/>
+      <w:lvlJc w:val="right"/>
+      <w:pPr>
+        <w:ind w:left="6480" w:hanging="180"/>
+      </w:pPr>
+    </w:lvl>
+  </w:abstractNum>
+  <w:abstractNum w:abstractNumId="15" w15:restartNumberingAfterBreak="0">
     <w:nsid w:val="6D7E521C"/>
     <w:multiLevelType w:val="hybridMultilevel"/>
     <w:tmpl w:val="94B2F590"/>
@@ -4630,7 +6051,7 @@
       </w:rPr>
     </w:lvl>
   </w:abstractNum>
-  <w:abstractNum w:abstractNumId="13" w15:restartNumberingAfterBreak="0">
+  <w:abstractNum w:abstractNumId="16" w15:restartNumberingAfterBreak="0">
     <w:nsid w:val="6DB335CE"/>
     <w:multiLevelType w:val="hybridMultilevel"/>
     <w:tmpl w:val="B49078D2"/>
@@ -4743,7 +6164,7 @@
       </w:rPr>
     </w:lvl>
   </w:abstractNum>
-  <w:abstractNum w:abstractNumId="14" w15:restartNumberingAfterBreak="0">
+  <w:abstractNum w:abstractNumId="17" w15:restartNumberingAfterBreak="0">
     <w:nsid w:val="78C86978"/>
     <w:multiLevelType w:val="hybridMultilevel"/>
     <w:tmpl w:val="1876D8D8"/>
@@ -4832,7 +6253,7 @@
       </w:pPr>
     </w:lvl>
   </w:abstractNum>
-  <w:abstractNum w:abstractNumId="15" w15:restartNumberingAfterBreak="0">
+  <w:abstractNum w:abstractNumId="18" w15:restartNumberingAfterBreak="0">
     <w:nsid w:val="7AC52675"/>
     <w:multiLevelType w:val="hybridMultilevel"/>
     <w:tmpl w:val="1E040A42"/>
@@ -4945,52 +6366,61 @@
     </w:lvl>
   </w:abstractNum>
   <w:num w:numId="1" w16cid:durableId="1892494414">
+    <w:abstractNumId w:val="12"/>
+  </w:num>
+  <w:num w:numId="2" w16cid:durableId="2081097571">
+    <w:abstractNumId w:val="1"/>
+  </w:num>
+  <w:num w:numId="3" w16cid:durableId="751900236">
+    <w:abstractNumId w:val="4"/>
+  </w:num>
+  <w:num w:numId="4" w16cid:durableId="1518497986">
+    <w:abstractNumId w:val="9"/>
+  </w:num>
+  <w:num w:numId="5" w16cid:durableId="405497065">
+    <w:abstractNumId w:val="2"/>
+  </w:num>
+  <w:num w:numId="6" w16cid:durableId="1688289337">
+    <w:abstractNumId w:val="3"/>
+  </w:num>
+  <w:num w:numId="7" w16cid:durableId="1706323314">
+    <w:abstractNumId w:val="18"/>
+  </w:num>
+  <w:num w:numId="8" w16cid:durableId="332073010">
+    <w:abstractNumId w:val="7"/>
+  </w:num>
+  <w:num w:numId="9" w16cid:durableId="2012952815">
+    <w:abstractNumId w:val="13"/>
+  </w:num>
+  <w:num w:numId="10" w16cid:durableId="933830347">
+    <w:abstractNumId w:val="17"/>
+  </w:num>
+  <w:num w:numId="11" w16cid:durableId="1588148089">
     <w:abstractNumId w:val="10"/>
   </w:num>
-  <w:num w:numId="2" w16cid:durableId="2081097571">
-    <w:abstractNumId w:val="0"/>
+  <w:num w:numId="12" w16cid:durableId="2053536167">
+    <w:abstractNumId w:val="8"/>
   </w:num>
-  <w:num w:numId="3" w16cid:durableId="751900236">
-    <w:abstractNumId w:val="3"/>
+  <w:num w:numId="13" w16cid:durableId="1224680661">
+    <w:abstractNumId w:val="11"/>
   </w:num>
-  <w:num w:numId="4" w16cid:durableId="1518497986">
-    <w:abstractNumId w:val="7"/>
+  <w:num w:numId="14" w16cid:durableId="2105880525">
+    <w:abstractNumId w:val="5"/>
   </w:num>
-  <w:num w:numId="5" w16cid:durableId="405497065">
-    <w:abstractNumId w:val="1"/>
-  </w:num>
-  <w:num w:numId="6" w16cid:durableId="1688289337">
-    <w:abstractNumId w:val="2"/>
-  </w:num>
-  <w:num w:numId="7" w16cid:durableId="1706323314">
+  <w:num w:numId="15" w16cid:durableId="369653123">
     <w:abstractNumId w:val="15"/>
   </w:num>
-  <w:num w:numId="8" w16cid:durableId="332073010">
-    <w:abstractNumId w:val="5"/>
+  <w:num w:numId="16" w16cid:durableId="1831092290">
+    <w:abstractNumId w:val="16"/>
   </w:num>
-  <w:num w:numId="9" w16cid:durableId="2012952815">
-    <w:abstractNumId w:val="11"/>
-  </w:num>
-  <w:num w:numId="10" w16cid:durableId="933830347">
+  <w:num w:numId="17" w16cid:durableId="305862054">
     <w:abstractNumId w:val="14"/>
   </w:num>
-  <w:num w:numId="11" w16cid:durableId="1588148089">
-    <w:abstractNumId w:val="8"/>
-  </w:num>
-  <w:num w:numId="12" w16cid:durableId="2053536167">
+  <w:num w:numId="18" w16cid:durableId="493375106">
     <w:abstractNumId w:val="6"/>
   </w:num>
-  <w:num w:numId="13" w16cid:durableId="1224680661">
-    <w:abstractNumId w:val="9"/>
-  </w:num>
-  <w:num w:numId="14" w16cid:durableId="2105880525">
-    <w:abstractNumId w:val="4"/>
-  </w:num>
-  <w:num w:numId="15" w16cid:durableId="369653123">
-    <w:abstractNumId w:val="12"/>
-  </w:num>
-  <w:num w:numId="16" w16cid:durableId="1831092290">
-    <w:abstractNumId w:val="13"/>
+  <w:num w:numId="19" w16cid:durableId="1761901119">
+    <w:abstractNumId w:val="0"/>
   </w:num>
 </w:numbering>
 </file>
@@ -5959,6 +7389,25 @@
       <w:sz w:val="20"/>
     </w:rPr>
   </w:style>
+  <w:style w:type="table" w:styleId="TableGrid">
+    <w:name w:val="Table Grid"/>
+    <w:basedOn w:val="TableNormal"/>
+    <w:uiPriority w:val="39"/>
+    <w:rsid w:val="00590F75"/>
+    <w:pPr>
+      <w:spacing w:after="0" w:line="240" w:lineRule="auto"/>
+    </w:pPr>
+    <w:tblPr>
+      <w:tblBorders>
+        <w:top w:val="single" w:sz="4" w:space="0" w:color="auto"/>
+        <w:left w:val="single" w:sz="4" w:space="0" w:color="auto"/>
+        <w:bottom w:val="single" w:sz="4" w:space="0" w:color="auto"/>
+        <w:right w:val="single" w:sz="4" w:space="0" w:color="auto"/>
+        <w:insideH w:val="single" w:sz="4" w:space="0" w:color="auto"/>
+        <w:insideV w:val="single" w:sz="4" w:space="0" w:color="auto"/>
+      </w:tblBorders>
+    </w:tblPr>
+  </w:style>
 </w:styles>
 </file>
 

</xml_diff>

<commit_message>
Q3: Handeled casesensitiviy erros
</commit_message>
<xml_diff>
--- a/Assignment4&5_Group1.docx
+++ b/Assignment4&5_Group1.docx
@@ -2550,44 +2550,2623 @@
           <w:bCs/>
         </w:rPr>
       </w:pPr>
-    </w:p>
-    <w:p>
-      <w:pPr>
-        <w:rPr>
-          <w:rFonts w:cs="Arial"/>
-          <w:b/>
-          <w:bCs/>
-        </w:rPr>
-      </w:pPr>
-    </w:p>
-    <w:p>
-      <w:pPr>
-        <w:rPr>
-          <w:rFonts w:cs="Arial"/>
-          <w:b/>
-          <w:bCs/>
-        </w:rPr>
-      </w:pPr>
-    </w:p>
-    <w:p>
-      <w:pPr>
-        <w:rPr>
-          <w:rFonts w:cs="Arial"/>
-          <w:b/>
-          <w:bCs/>
-        </w:rPr>
-      </w:pPr>
-      <w:r>
-        <w:rPr>
-          <w:rFonts w:cs="Arial"/>
-          <w:b/>
-          <w:bCs/>
-        </w:rPr>
+      <w:r>
+        <w:rPr>
+          <w:rFonts w:cs="Arial"/>
+          <w:b/>
+          <w:bCs/>
+        </w:rPr>
+        <w:lastRenderedPageBreak/>
         <w:t>Code</w:t>
       </w:r>
     </w:p>
     <w:p>
       <w:pPr>
+        <w:pStyle w:val="CODE"/>
+      </w:pPr>
+      <w:r>
+        <w:t xml:space="preserve">#! </w:t>
+      </w:r>
+      <w:proofErr w:type="gramStart"/>
+      <w:r>
+        <w:t>./</w:t>
+      </w:r>
+      <w:proofErr w:type="gramEnd"/>
+      <w:r>
+        <w:t>env/bin/ python</w:t>
+      </w:r>
+    </w:p>
+    <w:p>
+      <w:pPr>
+        <w:pStyle w:val="CODE"/>
+      </w:pPr>
+      <w:r>
+        <w:t>from typing import List</w:t>
+      </w:r>
+    </w:p>
+    <w:p>
+      <w:pPr>
+        <w:pStyle w:val="CODE"/>
+      </w:pPr>
+      <w:r>
+        <w:t xml:space="preserve">from </w:t>
+      </w:r>
+      <w:proofErr w:type="spellStart"/>
+      <w:r>
+        <w:t>os</w:t>
+      </w:r>
+      <w:proofErr w:type="spellEnd"/>
+      <w:r>
+        <w:t xml:space="preserve"> import system</w:t>
+      </w:r>
+    </w:p>
+    <w:p>
+      <w:pPr>
+        <w:pStyle w:val="CODE"/>
+      </w:pPr>
+    </w:p>
+    <w:p>
+      <w:pPr>
+        <w:pStyle w:val="CODE"/>
+      </w:pPr>
+      <w:r>
+        <w:t># Question-2. Use a list to store the players</w:t>
+      </w:r>
+    </w:p>
+    <w:p>
+      <w:pPr>
+        <w:pStyle w:val="CODE"/>
+      </w:pPr>
+    </w:p>
+    <w:p>
+      <w:pPr>
+        <w:pStyle w:val="CODE"/>
+      </w:pPr>
+      <w:r>
+        <w:t># Update the program (discussed in class) so it allows you to store the players for the</w:t>
+      </w:r>
+    </w:p>
+    <w:p>
+      <w:pPr>
+        <w:pStyle w:val="CODE"/>
+      </w:pPr>
+      <w:r>
+        <w:t># starting lineup. This should include the player's name, position, at bats, and hits. In</w:t>
+      </w:r>
+    </w:p>
+    <w:p>
+      <w:pPr>
+        <w:pStyle w:val="CODE"/>
+      </w:pPr>
+      <w:r>
+        <w:t># addition, the program should calculate the player's batting average from at bats and hits.</w:t>
+      </w:r>
+    </w:p>
+    <w:p>
+      <w:pPr>
+        <w:pStyle w:val="CODE"/>
+      </w:pPr>
+    </w:p>
+    <w:p>
+      <w:pPr>
+        <w:pStyle w:val="CODE"/>
+      </w:pPr>
+      <w:proofErr w:type="spellStart"/>
+      <w:r>
+        <w:t>valid_positions</w:t>
+      </w:r>
+      <w:proofErr w:type="spellEnd"/>
+      <w:r>
+        <w:t xml:space="preserve"> = ('C', '1B', '2B', '3B', 'SS', 'LF', 'CF', 'RF', 'P</w:t>
+      </w:r>
+      <w:proofErr w:type="gramStart"/>
+      <w:r>
+        <w:t>')  #</w:t>
+      </w:r>
+      <w:proofErr w:type="gramEnd"/>
+      <w:r>
+        <w:t xml:space="preserve"> 2. Use a tuple to store all valid positions</w:t>
+      </w:r>
+    </w:p>
+    <w:p>
+      <w:pPr>
+        <w:pStyle w:val="CODE"/>
+      </w:pPr>
+      <w:r>
+        <w:t>lineup = [] # 1. Use a list to store the players</w:t>
+      </w:r>
+    </w:p>
+    <w:p>
+      <w:pPr>
+        <w:pStyle w:val="CODE"/>
+      </w:pPr>
+    </w:p>
+    <w:p>
+      <w:pPr>
+        <w:pStyle w:val="CODE"/>
+      </w:pPr>
+      <w:r>
+        <w:t xml:space="preserve">def </w:t>
+      </w:r>
+      <w:proofErr w:type="spellStart"/>
+      <w:r>
+        <w:t>display_</w:t>
+      </w:r>
+      <w:proofErr w:type="gramStart"/>
+      <w:r>
+        <w:t>menu</w:t>
+      </w:r>
+      <w:proofErr w:type="spellEnd"/>
+      <w:r>
+        <w:t>(</w:t>
+      </w:r>
+      <w:proofErr w:type="gramEnd"/>
+      <w:r>
+        <w:t>):</w:t>
+      </w:r>
+    </w:p>
+    <w:p>
+      <w:pPr>
+        <w:pStyle w:val="CODE"/>
+      </w:pPr>
+      <w:r>
+        <w:t xml:space="preserve">    </w:t>
+      </w:r>
+      <w:proofErr w:type="gramStart"/>
+      <w:r>
+        <w:t>print(</w:t>
+      </w:r>
+      <w:proofErr w:type="gramEnd"/>
+      <w:r>
+        <w:t>)</w:t>
+      </w:r>
+    </w:p>
+    <w:p>
+      <w:pPr>
+        <w:pStyle w:val="CODE"/>
+      </w:pPr>
+      <w:r>
+        <w:t xml:space="preserve">    </w:t>
+      </w:r>
+      <w:proofErr w:type="gramStart"/>
+      <w:r>
+        <w:t>print(</w:t>
+      </w:r>
+      <w:proofErr w:type="gramEnd"/>
+      <w:r>
+        <w:t>"============================================================")</w:t>
+      </w:r>
+    </w:p>
+    <w:p>
+      <w:pPr>
+        <w:pStyle w:val="CODE"/>
+      </w:pPr>
+      <w:r>
+        <w:t xml:space="preserve">    </w:t>
+      </w:r>
+      <w:proofErr w:type="gramStart"/>
+      <w:r>
+        <w:t>print(</w:t>
+      </w:r>
+      <w:proofErr w:type="gramEnd"/>
+      <w:r>
+        <w:t>"Baseball Team Manager")</w:t>
+      </w:r>
+    </w:p>
+    <w:p>
+      <w:pPr>
+        <w:pStyle w:val="CODE"/>
+      </w:pPr>
+      <w:r>
+        <w:t xml:space="preserve">    </w:t>
+      </w:r>
+      <w:proofErr w:type="gramStart"/>
+      <w:r>
+        <w:t>print(</w:t>
+      </w:r>
+      <w:proofErr w:type="gramEnd"/>
+      <w:r>
+        <w:t>"MENU OPTIONS")</w:t>
+      </w:r>
+    </w:p>
+    <w:p>
+      <w:pPr>
+        <w:pStyle w:val="CODE"/>
+      </w:pPr>
+      <w:r>
+        <w:t xml:space="preserve">    </w:t>
+      </w:r>
+      <w:proofErr w:type="gramStart"/>
+      <w:r>
+        <w:t>print(</w:t>
+      </w:r>
+      <w:proofErr w:type="gramEnd"/>
+      <w:r>
+        <w:t>"1 - Display lineup")</w:t>
+      </w:r>
+    </w:p>
+    <w:p>
+      <w:pPr>
+        <w:pStyle w:val="CODE"/>
+      </w:pPr>
+      <w:r>
+        <w:t xml:space="preserve">    </w:t>
+      </w:r>
+      <w:proofErr w:type="gramStart"/>
+      <w:r>
+        <w:t>print(</w:t>
+      </w:r>
+      <w:proofErr w:type="gramEnd"/>
+      <w:r>
+        <w:t>"2 - Add player")</w:t>
+      </w:r>
+    </w:p>
+    <w:p>
+      <w:pPr>
+        <w:pStyle w:val="CODE"/>
+      </w:pPr>
+      <w:r>
+        <w:t xml:space="preserve">    </w:t>
+      </w:r>
+      <w:proofErr w:type="gramStart"/>
+      <w:r>
+        <w:t>print(</w:t>
+      </w:r>
+      <w:proofErr w:type="gramEnd"/>
+      <w:r>
+        <w:t>"3 - Remove player")</w:t>
+      </w:r>
+    </w:p>
+    <w:p>
+      <w:pPr>
+        <w:pStyle w:val="CODE"/>
+      </w:pPr>
+      <w:r>
+        <w:t xml:space="preserve">    </w:t>
+      </w:r>
+      <w:proofErr w:type="gramStart"/>
+      <w:r>
+        <w:t>print(</w:t>
+      </w:r>
+      <w:proofErr w:type="gramEnd"/>
+      <w:r>
+        <w:t>"4 - Move player")</w:t>
+      </w:r>
+    </w:p>
+    <w:p>
+      <w:pPr>
+        <w:pStyle w:val="CODE"/>
+      </w:pPr>
+      <w:r>
+        <w:t xml:space="preserve">    </w:t>
+      </w:r>
+      <w:proofErr w:type="gramStart"/>
+      <w:r>
+        <w:t>print(</w:t>
+      </w:r>
+      <w:proofErr w:type="gramEnd"/>
+      <w:r>
+        <w:t>"5 - Edit player position")</w:t>
+      </w:r>
+    </w:p>
+    <w:p>
+      <w:pPr>
+        <w:pStyle w:val="CODE"/>
+      </w:pPr>
+      <w:r>
+        <w:t xml:space="preserve">    </w:t>
+      </w:r>
+      <w:proofErr w:type="gramStart"/>
+      <w:r>
+        <w:t>print(</w:t>
+      </w:r>
+      <w:proofErr w:type="gramEnd"/>
+      <w:r>
+        <w:t>"6 - Edit player stats")</w:t>
+      </w:r>
+    </w:p>
+    <w:p>
+      <w:pPr>
+        <w:pStyle w:val="CODE"/>
+      </w:pPr>
+      <w:r>
+        <w:t xml:space="preserve">    </w:t>
+      </w:r>
+      <w:proofErr w:type="gramStart"/>
+      <w:r>
+        <w:t>print(</w:t>
+      </w:r>
+      <w:proofErr w:type="gramEnd"/>
+      <w:r>
+        <w:t>"7 - Exit program")</w:t>
+      </w:r>
+    </w:p>
+    <w:p>
+      <w:pPr>
+        <w:pStyle w:val="CODE"/>
+      </w:pPr>
+      <w:r>
+        <w:t xml:space="preserve">    print("POSITIONS")</w:t>
+      </w:r>
+    </w:p>
+    <w:p>
+      <w:pPr>
+        <w:pStyle w:val="CODE"/>
+      </w:pPr>
+      <w:r>
+        <w:lastRenderedPageBreak/>
+        <w:t xml:space="preserve">    </w:t>
+      </w:r>
+      <w:proofErr w:type="gramStart"/>
+      <w:r>
+        <w:t>print(</w:t>
+      </w:r>
+      <w:proofErr w:type="gramEnd"/>
+      <w:r>
+        <w:t>", ".join(</w:t>
+      </w:r>
+      <w:proofErr w:type="spellStart"/>
+      <w:r>
+        <w:t>valid_positions</w:t>
+      </w:r>
+      <w:proofErr w:type="spellEnd"/>
+      <w:r>
+        <w:t>))</w:t>
+      </w:r>
+    </w:p>
+    <w:p>
+      <w:pPr>
+        <w:pStyle w:val="CODE"/>
+      </w:pPr>
+      <w:r>
+        <w:t xml:space="preserve">    </w:t>
+      </w:r>
+      <w:proofErr w:type="gramStart"/>
+      <w:r>
+        <w:t>print(</w:t>
+      </w:r>
+      <w:proofErr w:type="gramEnd"/>
+      <w:r>
+        <w:t>"============================================================")</w:t>
+      </w:r>
+    </w:p>
+    <w:p>
+      <w:pPr>
+        <w:pStyle w:val="CODE"/>
+      </w:pPr>
+      <w:r>
+        <w:t xml:space="preserve">    </w:t>
+      </w:r>
+      <w:proofErr w:type="gramStart"/>
+      <w:r>
+        <w:t>print(</w:t>
+      </w:r>
+      <w:proofErr w:type="gramEnd"/>
+      <w:r>
+        <w:t>)</w:t>
+      </w:r>
+    </w:p>
+    <w:p>
+      <w:pPr>
+        <w:pStyle w:val="CODE"/>
+      </w:pPr>
+    </w:p>
+    <w:p>
+      <w:pPr>
+        <w:pStyle w:val="CODE"/>
+      </w:pPr>
+      <w:r>
+        <w:t xml:space="preserve">def </w:t>
+      </w:r>
+      <w:proofErr w:type="spellStart"/>
+      <w:r>
+        <w:t>display_</w:t>
+      </w:r>
+      <w:proofErr w:type="gramStart"/>
+      <w:r>
+        <w:t>positions</w:t>
+      </w:r>
+      <w:proofErr w:type="spellEnd"/>
+      <w:r>
+        <w:t>(</w:t>
+      </w:r>
+      <w:proofErr w:type="gramEnd"/>
+      <w:r>
+        <w:t>):</w:t>
+      </w:r>
+    </w:p>
+    <w:p>
+      <w:pPr>
+        <w:pStyle w:val="CODE"/>
+      </w:pPr>
+      <w:r>
+        <w:t xml:space="preserve">    print("POSITIONS")</w:t>
+      </w:r>
+    </w:p>
+    <w:p>
+      <w:pPr>
+        <w:pStyle w:val="CODE"/>
+      </w:pPr>
+      <w:r>
+        <w:t xml:space="preserve">    </w:t>
+      </w:r>
+      <w:proofErr w:type="gramStart"/>
+      <w:r>
+        <w:t>print(</w:t>
+      </w:r>
+      <w:proofErr w:type="gramEnd"/>
+      <w:r>
+        <w:t>", ".join(</w:t>
+      </w:r>
+      <w:proofErr w:type="spellStart"/>
+      <w:r>
+        <w:t>valid_positions</w:t>
+      </w:r>
+      <w:proofErr w:type="spellEnd"/>
+      <w:r>
+        <w:t>))</w:t>
+      </w:r>
+    </w:p>
+    <w:p>
+      <w:pPr>
+        <w:pStyle w:val="CODE"/>
+      </w:pPr>
+    </w:p>
+    <w:p>
+      <w:pPr>
+        <w:pStyle w:val="CODE"/>
+      </w:pPr>
+      <w:r>
+        <w:t xml:space="preserve">def </w:t>
+      </w:r>
+      <w:proofErr w:type="spellStart"/>
+      <w:r>
+        <w:t>display_</w:t>
+      </w:r>
+      <w:proofErr w:type="gramStart"/>
+      <w:r>
+        <w:t>lineup</w:t>
+      </w:r>
+      <w:proofErr w:type="spellEnd"/>
+      <w:r>
+        <w:t>(</w:t>
+      </w:r>
+      <w:proofErr w:type="gramEnd"/>
+      <w:r>
+        <w:t>):</w:t>
+      </w:r>
+    </w:p>
+    <w:p>
+      <w:pPr>
+        <w:pStyle w:val="CODE"/>
+      </w:pPr>
+      <w:r>
+        <w:t xml:space="preserve">    if not lineup:</w:t>
+      </w:r>
+    </w:p>
+    <w:p>
+      <w:pPr>
+        <w:pStyle w:val="CODE"/>
+      </w:pPr>
+      <w:r>
+        <w:t xml:space="preserve">        </w:t>
+      </w:r>
+      <w:proofErr w:type="gramStart"/>
+      <w:r>
+        <w:t>print(</w:t>
+      </w:r>
+      <w:proofErr w:type="gramEnd"/>
+      <w:r>
+        <w:t>"No players in the lineup.")</w:t>
+      </w:r>
+    </w:p>
+    <w:p>
+      <w:pPr>
+        <w:pStyle w:val="CODE"/>
+      </w:pPr>
+      <w:r>
+        <w:t xml:space="preserve">    else:</w:t>
+      </w:r>
+    </w:p>
+    <w:p>
+      <w:pPr>
+        <w:pStyle w:val="CODE"/>
+      </w:pPr>
+      <w:r>
+        <w:t xml:space="preserve">        </w:t>
+      </w:r>
+      <w:proofErr w:type="gramStart"/>
+      <w:r>
+        <w:t>print(</w:t>
+      </w:r>
+      <w:proofErr w:type="gramEnd"/>
+      <w:r>
+        <w:t>"Current lineup:")</w:t>
+      </w:r>
+    </w:p>
+    <w:p>
+      <w:pPr>
+        <w:pStyle w:val="CODE"/>
+      </w:pPr>
+      <w:r>
+        <w:t xml:space="preserve">        for </w:t>
+      </w:r>
+      <w:proofErr w:type="spellStart"/>
+      <w:r>
+        <w:t>i</w:t>
+      </w:r>
+      <w:proofErr w:type="spellEnd"/>
+      <w:r>
+        <w:t xml:space="preserve">, player in </w:t>
+      </w:r>
+      <w:proofErr w:type="gramStart"/>
+      <w:r>
+        <w:t>enumerate(</w:t>
+      </w:r>
+      <w:proofErr w:type="gramEnd"/>
+      <w:r>
+        <w:t>lineup, start=1):</w:t>
+      </w:r>
+    </w:p>
+    <w:p>
+      <w:pPr>
+        <w:pStyle w:val="CODE"/>
+      </w:pPr>
+      <w:r>
+        <w:t xml:space="preserve">            name, position, </w:t>
+      </w:r>
+      <w:proofErr w:type="spellStart"/>
+      <w:r>
+        <w:t>at_bats</w:t>
+      </w:r>
+      <w:proofErr w:type="spellEnd"/>
+      <w:r>
+        <w:t>, hits = player</w:t>
+      </w:r>
+    </w:p>
+    <w:p>
+      <w:pPr>
+        <w:pStyle w:val="CODE"/>
+      </w:pPr>
+      <w:r>
+        <w:t xml:space="preserve">            average = hits / </w:t>
+      </w:r>
+      <w:proofErr w:type="spellStart"/>
+      <w:r>
+        <w:t>at_bats</w:t>
+      </w:r>
+      <w:proofErr w:type="spellEnd"/>
+      <w:r>
+        <w:t xml:space="preserve"> if </w:t>
+      </w:r>
+      <w:proofErr w:type="spellStart"/>
+      <w:r>
+        <w:t>at_bats</w:t>
+      </w:r>
+      <w:proofErr w:type="spellEnd"/>
+      <w:r>
+        <w:t xml:space="preserve"> &gt; 0 else 0</w:t>
+      </w:r>
+    </w:p>
+    <w:p>
+      <w:pPr>
+        <w:pStyle w:val="CODE"/>
+      </w:pPr>
+      <w:r>
+        <w:t xml:space="preserve">            print(f"{</w:t>
+      </w:r>
+      <w:proofErr w:type="spellStart"/>
+      <w:r>
+        <w:t>i</w:t>
+      </w:r>
+      <w:proofErr w:type="spellEnd"/>
+      <w:r>
+        <w:t>}. Name: {name}, Position: {position}, At bats: {</w:t>
+      </w:r>
+      <w:proofErr w:type="spellStart"/>
+      <w:r>
+        <w:t>at_bats</w:t>
+      </w:r>
+      <w:proofErr w:type="spellEnd"/>
+      <w:r>
+        <w:t>}, Hits: {hits}, Batting Average: {average:.3f}")</w:t>
+      </w:r>
+    </w:p>
+    <w:p>
+      <w:pPr>
+        <w:pStyle w:val="CODE"/>
+      </w:pPr>
+    </w:p>
+    <w:p>
+      <w:pPr>
+        <w:pStyle w:val="CODE"/>
+      </w:pPr>
+      <w:r>
+        <w:t xml:space="preserve">def </w:t>
+      </w:r>
+      <w:proofErr w:type="spellStart"/>
+      <w:r>
+        <w:t>add_</w:t>
+      </w:r>
+      <w:proofErr w:type="gramStart"/>
+      <w:r>
+        <w:t>player</w:t>
+      </w:r>
+      <w:proofErr w:type="spellEnd"/>
+      <w:r>
+        <w:t>(</w:t>
+      </w:r>
+      <w:proofErr w:type="gramEnd"/>
+      <w:r>
+        <w:t>):</w:t>
+      </w:r>
+    </w:p>
+    <w:p>
+      <w:pPr>
+        <w:pStyle w:val="CODE"/>
+      </w:pPr>
+      <w:r>
+        <w:t xml:space="preserve">    name = </w:t>
+      </w:r>
+      <w:proofErr w:type="gramStart"/>
+      <w:r>
+        <w:t>input(</w:t>
+      </w:r>
+      <w:proofErr w:type="gramEnd"/>
+      <w:r>
+        <w:t>"Name: ")</w:t>
+      </w:r>
+    </w:p>
+    <w:p>
+      <w:pPr>
+        <w:pStyle w:val="CODE"/>
+      </w:pPr>
+      <w:r>
+        <w:t xml:space="preserve">    while True:</w:t>
+      </w:r>
+    </w:p>
+    <w:p>
+      <w:pPr>
+        <w:pStyle w:val="CODE"/>
+      </w:pPr>
+      <w:r>
+        <w:t xml:space="preserve">        position = </w:t>
+      </w:r>
+      <w:proofErr w:type="gramStart"/>
+      <w:r>
+        <w:t>input(</w:t>
+      </w:r>
+      <w:proofErr w:type="gramEnd"/>
+      <w:r>
+        <w:t>"Position: ")</w:t>
+      </w:r>
+    </w:p>
+    <w:p>
+      <w:pPr>
+        <w:pStyle w:val="CODE"/>
+      </w:pPr>
+      <w:r>
+        <w:t xml:space="preserve">        if position in </w:t>
+      </w:r>
+      <w:proofErr w:type="spellStart"/>
+      <w:r>
+        <w:t>valid_positions</w:t>
+      </w:r>
+      <w:proofErr w:type="spellEnd"/>
+      <w:r>
+        <w:t>: # 3. Making sure the position entered is valid</w:t>
+      </w:r>
+    </w:p>
+    <w:p>
+      <w:pPr>
+        <w:pStyle w:val="CODE"/>
+      </w:pPr>
+      <w:r>
+        <w:t xml:space="preserve">            break</w:t>
+      </w:r>
+    </w:p>
+    <w:p>
+      <w:pPr>
+        <w:pStyle w:val="CODE"/>
+      </w:pPr>
+      <w:r>
+        <w:t xml:space="preserve">        else:</w:t>
+      </w:r>
+    </w:p>
+    <w:p>
+      <w:pPr>
+        <w:pStyle w:val="CODE"/>
+      </w:pPr>
+      <w:r>
+        <w:t xml:space="preserve">            </w:t>
+      </w:r>
+      <w:proofErr w:type="gramStart"/>
+      <w:r>
+        <w:t>print(</w:t>
+      </w:r>
+      <w:proofErr w:type="gramEnd"/>
+      <w:r>
+        <w:t>"Invalid position. Try again.")</w:t>
+      </w:r>
+    </w:p>
+    <w:p>
+      <w:pPr>
+        <w:pStyle w:val="CODE"/>
+      </w:pPr>
+      <w:r>
+        <w:t xml:space="preserve">            </w:t>
+      </w:r>
+      <w:proofErr w:type="spellStart"/>
+      <w:r>
+        <w:t>display_</w:t>
+      </w:r>
+      <w:proofErr w:type="gramStart"/>
+      <w:r>
+        <w:t>positions</w:t>
+      </w:r>
+      <w:proofErr w:type="spellEnd"/>
+      <w:r>
+        <w:t>(</w:t>
+      </w:r>
+      <w:proofErr w:type="gramEnd"/>
+      <w:r>
+        <w:t>)</w:t>
+      </w:r>
+    </w:p>
+    <w:p>
+      <w:pPr>
+        <w:pStyle w:val="CODE"/>
+      </w:pPr>
+      <w:r>
+        <w:t xml:space="preserve">    </w:t>
+      </w:r>
+    </w:p>
+    <w:p>
+      <w:pPr>
+        <w:pStyle w:val="CODE"/>
+      </w:pPr>
+      <w:r>
+        <w:t xml:space="preserve">    while True:</w:t>
+      </w:r>
+    </w:p>
+    <w:p>
+      <w:pPr>
+        <w:pStyle w:val="CODE"/>
+      </w:pPr>
+      <w:r>
+        <w:lastRenderedPageBreak/>
+        <w:t xml:space="preserve">        try:</w:t>
+      </w:r>
+    </w:p>
+    <w:p>
+      <w:pPr>
+        <w:pStyle w:val="CODE"/>
+      </w:pPr>
+      <w:r>
+        <w:t xml:space="preserve">            </w:t>
+      </w:r>
+      <w:proofErr w:type="spellStart"/>
+      <w:r>
+        <w:t>at_bats</w:t>
+      </w:r>
+      <w:proofErr w:type="spellEnd"/>
+      <w:r>
+        <w:t xml:space="preserve"> = </w:t>
+      </w:r>
+      <w:proofErr w:type="gramStart"/>
+      <w:r>
+        <w:t>int(</w:t>
+      </w:r>
+      <w:proofErr w:type="gramEnd"/>
+      <w:r>
+        <w:t>input("At bats: "))</w:t>
+      </w:r>
+    </w:p>
+    <w:p>
+      <w:pPr>
+        <w:pStyle w:val="CODE"/>
+      </w:pPr>
+      <w:r>
+        <w:t xml:space="preserve">            if </w:t>
+      </w:r>
+      <w:proofErr w:type="spellStart"/>
+      <w:r>
+        <w:t>at_bats</w:t>
+      </w:r>
+      <w:proofErr w:type="spellEnd"/>
+      <w:r>
+        <w:t xml:space="preserve"> &gt;= 0: # 3. Validating the number of at bats</w:t>
+      </w:r>
+    </w:p>
+    <w:p>
+      <w:pPr>
+        <w:pStyle w:val="CODE"/>
+      </w:pPr>
+      <w:r>
+        <w:t xml:space="preserve">                break</w:t>
+      </w:r>
+    </w:p>
+    <w:p>
+      <w:pPr>
+        <w:pStyle w:val="CODE"/>
+      </w:pPr>
+      <w:r>
+        <w:t xml:space="preserve">        except </w:t>
+      </w:r>
+      <w:proofErr w:type="spellStart"/>
+      <w:r>
+        <w:t>ValueError</w:t>
+      </w:r>
+      <w:proofErr w:type="spellEnd"/>
+      <w:r>
+        <w:t>:</w:t>
+      </w:r>
+    </w:p>
+    <w:p>
+      <w:pPr>
+        <w:pStyle w:val="CODE"/>
+      </w:pPr>
+      <w:r>
+        <w:t xml:space="preserve">            pass</w:t>
+      </w:r>
+    </w:p>
+    <w:p>
+      <w:pPr>
+        <w:pStyle w:val="CODE"/>
+      </w:pPr>
+      <w:r>
+        <w:t xml:space="preserve">        </w:t>
+      </w:r>
+      <w:proofErr w:type="gramStart"/>
+      <w:r>
+        <w:t>print(</w:t>
+      </w:r>
+      <w:proofErr w:type="gramEnd"/>
+      <w:r>
+        <w:t>"Invalid entry. At bats must be a non-negative integer.")</w:t>
+      </w:r>
+    </w:p>
+    <w:p>
+      <w:pPr>
+        <w:pStyle w:val="CODE"/>
+      </w:pPr>
+      <w:r>
+        <w:t xml:space="preserve">    </w:t>
+      </w:r>
+    </w:p>
+    <w:p>
+      <w:pPr>
+        <w:pStyle w:val="CODE"/>
+      </w:pPr>
+      <w:r>
+        <w:t xml:space="preserve">    while True:</w:t>
+      </w:r>
+    </w:p>
+    <w:p>
+      <w:pPr>
+        <w:pStyle w:val="CODE"/>
+      </w:pPr>
+      <w:r>
+        <w:t xml:space="preserve">        try:</w:t>
+      </w:r>
+    </w:p>
+    <w:p>
+      <w:pPr>
+        <w:pStyle w:val="CODE"/>
+      </w:pPr>
+      <w:r>
+        <w:t xml:space="preserve">            hits = </w:t>
+      </w:r>
+      <w:proofErr w:type="gramStart"/>
+      <w:r>
+        <w:t>int(</w:t>
+      </w:r>
+      <w:proofErr w:type="gramEnd"/>
+      <w:r>
+        <w:t>input("Hits: "))</w:t>
+      </w:r>
+    </w:p>
+    <w:p>
+      <w:pPr>
+        <w:pStyle w:val="CODE"/>
+      </w:pPr>
+      <w:r>
+        <w:t xml:space="preserve">            if 0 &lt;= hits &lt;= </w:t>
+      </w:r>
+      <w:proofErr w:type="spellStart"/>
+      <w:r>
+        <w:t>at_bats</w:t>
+      </w:r>
+      <w:proofErr w:type="spellEnd"/>
+      <w:r>
+        <w:t>: # 3. Validating the number of hits</w:t>
+      </w:r>
+    </w:p>
+    <w:p>
+      <w:pPr>
+        <w:pStyle w:val="CODE"/>
+      </w:pPr>
+      <w:r>
+        <w:t xml:space="preserve">                break</w:t>
+      </w:r>
+    </w:p>
+    <w:p>
+      <w:pPr>
+        <w:pStyle w:val="CODE"/>
+      </w:pPr>
+      <w:r>
+        <w:t xml:space="preserve">        except </w:t>
+      </w:r>
+      <w:proofErr w:type="spellStart"/>
+      <w:r>
+        <w:t>ValueError</w:t>
+      </w:r>
+      <w:proofErr w:type="spellEnd"/>
+      <w:r>
+        <w:t>:</w:t>
+      </w:r>
+    </w:p>
+    <w:p>
+      <w:pPr>
+        <w:pStyle w:val="CODE"/>
+      </w:pPr>
+      <w:r>
+        <w:t xml:space="preserve">            pass</w:t>
+      </w:r>
+    </w:p>
+    <w:p>
+      <w:pPr>
+        <w:pStyle w:val="CODE"/>
+      </w:pPr>
+      <w:r>
+        <w:t xml:space="preserve">        </w:t>
+      </w:r>
+      <w:proofErr w:type="gramStart"/>
+      <w:r>
+        <w:t>print(</w:t>
+      </w:r>
+      <w:proofErr w:type="gramEnd"/>
+      <w:r>
+        <w:t>"Invalid entry. Hits must be a non-negative integer and cannot exceed at bats.")</w:t>
+      </w:r>
+    </w:p>
+    <w:p>
+      <w:pPr>
+        <w:pStyle w:val="CODE"/>
+      </w:pPr>
+      <w:r>
+        <w:t xml:space="preserve">    </w:t>
+      </w:r>
+    </w:p>
+    <w:p>
+      <w:pPr>
+        <w:pStyle w:val="CODE"/>
+      </w:pPr>
+      <w:r>
+        <w:t xml:space="preserve">    </w:t>
+      </w:r>
+      <w:proofErr w:type="spellStart"/>
+      <w:proofErr w:type="gramStart"/>
+      <w:r>
+        <w:t>lineup.append</w:t>
+      </w:r>
+      <w:proofErr w:type="spellEnd"/>
+      <w:proofErr w:type="gramEnd"/>
+      <w:r>
+        <w:t xml:space="preserve">([name, position, </w:t>
+      </w:r>
+      <w:proofErr w:type="spellStart"/>
+      <w:r>
+        <w:t>at_bats</w:t>
+      </w:r>
+      <w:proofErr w:type="spellEnd"/>
+      <w:r>
+        <w:t>, hits])</w:t>
+      </w:r>
+    </w:p>
+    <w:p>
+      <w:pPr>
+        <w:pStyle w:val="CODE"/>
+      </w:pPr>
+      <w:r>
+        <w:t xml:space="preserve">    print(f"{name} was added.")</w:t>
+      </w:r>
+    </w:p>
+    <w:p>
+      <w:pPr>
+        <w:pStyle w:val="CODE"/>
+      </w:pPr>
+    </w:p>
+    <w:p>
+      <w:pPr>
+        <w:pStyle w:val="CODE"/>
+      </w:pPr>
+      <w:r>
+        <w:t xml:space="preserve">def </w:t>
+      </w:r>
+      <w:proofErr w:type="spellStart"/>
+      <w:r>
+        <w:t>remove_</w:t>
+      </w:r>
+      <w:proofErr w:type="gramStart"/>
+      <w:r>
+        <w:t>player</w:t>
+      </w:r>
+      <w:proofErr w:type="spellEnd"/>
+      <w:r>
+        <w:t>(</w:t>
+      </w:r>
+      <w:proofErr w:type="gramEnd"/>
+      <w:r>
+        <w:t>):</w:t>
+      </w:r>
+    </w:p>
+    <w:p>
+      <w:pPr>
+        <w:pStyle w:val="CODE"/>
+      </w:pPr>
+      <w:r>
+        <w:t xml:space="preserve">    </w:t>
+      </w:r>
+      <w:proofErr w:type="spellStart"/>
+      <w:r>
+        <w:t>display_</w:t>
+      </w:r>
+      <w:proofErr w:type="gramStart"/>
+      <w:r>
+        <w:t>lineup</w:t>
+      </w:r>
+      <w:proofErr w:type="spellEnd"/>
+      <w:r>
+        <w:t>(</w:t>
+      </w:r>
+      <w:proofErr w:type="gramEnd"/>
+      <w:r>
+        <w:t>)</w:t>
+      </w:r>
+    </w:p>
+    <w:p>
+      <w:pPr>
+        <w:pStyle w:val="CODE"/>
+      </w:pPr>
+      <w:r>
+        <w:t xml:space="preserve">    try:</w:t>
+      </w:r>
+    </w:p>
+    <w:p>
+      <w:pPr>
+        <w:pStyle w:val="CODE"/>
+      </w:pPr>
+      <w:r>
+        <w:t xml:space="preserve">        index = </w:t>
+      </w:r>
+      <w:proofErr w:type="gramStart"/>
+      <w:r>
+        <w:t>int(</w:t>
+      </w:r>
+      <w:proofErr w:type="gramEnd"/>
+      <w:r>
+        <w:t>input("Enter the player number to remove: ")) - 1</w:t>
+      </w:r>
+    </w:p>
+    <w:p>
+      <w:pPr>
+        <w:pStyle w:val="CODE"/>
+      </w:pPr>
+      <w:r>
+        <w:t xml:space="preserve">        if 0 &lt;= index &lt; </w:t>
+      </w:r>
+      <w:proofErr w:type="spellStart"/>
+      <w:r>
+        <w:t>len</w:t>
+      </w:r>
+      <w:proofErr w:type="spellEnd"/>
+      <w:r>
+        <w:t>(lineup):</w:t>
+      </w:r>
+    </w:p>
+    <w:p>
+      <w:pPr>
+        <w:pStyle w:val="CODE"/>
+      </w:pPr>
+      <w:r>
+        <w:t xml:space="preserve">            </w:t>
+      </w:r>
+      <w:proofErr w:type="spellStart"/>
+      <w:r>
+        <w:t>removed_player</w:t>
+      </w:r>
+      <w:proofErr w:type="spellEnd"/>
+      <w:r>
+        <w:t xml:space="preserve"> = </w:t>
+      </w:r>
+      <w:proofErr w:type="spellStart"/>
+      <w:r>
+        <w:t>lineup.pop</w:t>
+      </w:r>
+      <w:proofErr w:type="spellEnd"/>
+      <w:r>
+        <w:t>(index)</w:t>
+      </w:r>
+    </w:p>
+    <w:p>
+      <w:pPr>
+        <w:pStyle w:val="CODE"/>
+      </w:pPr>
+      <w:r>
+        <w:t xml:space="preserve">            print(f"{</w:t>
+      </w:r>
+      <w:proofErr w:type="spellStart"/>
+      <w:r>
+        <w:t>removed_</w:t>
+      </w:r>
+      <w:proofErr w:type="gramStart"/>
+      <w:r>
+        <w:t>player</w:t>
+      </w:r>
+      <w:proofErr w:type="spellEnd"/>
+      <w:r>
+        <w:t>[</w:t>
+      </w:r>
+      <w:proofErr w:type="gramEnd"/>
+      <w:r>
+        <w:t>0]} was removed.")</w:t>
+      </w:r>
+    </w:p>
+    <w:p>
+      <w:pPr>
+        <w:pStyle w:val="CODE"/>
+      </w:pPr>
+      <w:r>
+        <w:t xml:space="preserve">        else:</w:t>
+      </w:r>
+    </w:p>
+    <w:p>
+      <w:pPr>
+        <w:pStyle w:val="CODE"/>
+      </w:pPr>
+      <w:r>
+        <w:t xml:space="preserve">            </w:t>
+      </w:r>
+      <w:proofErr w:type="gramStart"/>
+      <w:r>
+        <w:t>print(</w:t>
+      </w:r>
+      <w:proofErr w:type="gramEnd"/>
+      <w:r>
+        <w:t>"Invalid player number.")</w:t>
+      </w:r>
+    </w:p>
+    <w:p>
+      <w:pPr>
+        <w:pStyle w:val="CODE"/>
+      </w:pPr>
+      <w:r>
+        <w:lastRenderedPageBreak/>
+        <w:t xml:space="preserve">    except </w:t>
+      </w:r>
+      <w:proofErr w:type="spellStart"/>
+      <w:r>
+        <w:t>ValueError</w:t>
+      </w:r>
+      <w:proofErr w:type="spellEnd"/>
+      <w:r>
+        <w:t>:</w:t>
+      </w:r>
+    </w:p>
+    <w:p>
+      <w:pPr>
+        <w:pStyle w:val="CODE"/>
+      </w:pPr>
+      <w:r>
+        <w:t xml:space="preserve">        </w:t>
+      </w:r>
+      <w:proofErr w:type="gramStart"/>
+      <w:r>
+        <w:t>print(</w:t>
+      </w:r>
+      <w:proofErr w:type="gramEnd"/>
+      <w:r>
+        <w:t>"Invalid entry. Please enter a valid player number.")</w:t>
+      </w:r>
+    </w:p>
+    <w:p>
+      <w:pPr>
+        <w:pStyle w:val="CODE"/>
+      </w:pPr>
+    </w:p>
+    <w:p>
+      <w:pPr>
+        <w:pStyle w:val="CODE"/>
+      </w:pPr>
+      <w:r>
+        <w:t xml:space="preserve">def </w:t>
+      </w:r>
+      <w:proofErr w:type="spellStart"/>
+      <w:r>
+        <w:t>move_</w:t>
+      </w:r>
+      <w:proofErr w:type="gramStart"/>
+      <w:r>
+        <w:t>player</w:t>
+      </w:r>
+      <w:proofErr w:type="spellEnd"/>
+      <w:r>
+        <w:t>(</w:t>
+      </w:r>
+      <w:proofErr w:type="gramEnd"/>
+      <w:r>
+        <w:t>):</w:t>
+      </w:r>
+    </w:p>
+    <w:p>
+      <w:pPr>
+        <w:pStyle w:val="CODE"/>
+      </w:pPr>
+      <w:r>
+        <w:t xml:space="preserve">    </w:t>
+      </w:r>
+      <w:proofErr w:type="spellStart"/>
+      <w:r>
+        <w:t>display_</w:t>
+      </w:r>
+      <w:proofErr w:type="gramStart"/>
+      <w:r>
+        <w:t>lineup</w:t>
+      </w:r>
+      <w:proofErr w:type="spellEnd"/>
+      <w:r>
+        <w:t>(</w:t>
+      </w:r>
+      <w:proofErr w:type="gramEnd"/>
+      <w:r>
+        <w:t>)</w:t>
+      </w:r>
+    </w:p>
+    <w:p>
+      <w:pPr>
+        <w:pStyle w:val="CODE"/>
+      </w:pPr>
+      <w:r>
+        <w:t xml:space="preserve">    try:</w:t>
+      </w:r>
+    </w:p>
+    <w:p>
+      <w:pPr>
+        <w:pStyle w:val="CODE"/>
+      </w:pPr>
+      <w:r>
+        <w:t xml:space="preserve">        </w:t>
+      </w:r>
+      <w:proofErr w:type="spellStart"/>
+      <w:r>
+        <w:t>old_index</w:t>
+      </w:r>
+      <w:proofErr w:type="spellEnd"/>
+      <w:r>
+        <w:t xml:space="preserve"> = </w:t>
+      </w:r>
+      <w:proofErr w:type="gramStart"/>
+      <w:r>
+        <w:t>int(</w:t>
+      </w:r>
+      <w:proofErr w:type="gramEnd"/>
+      <w:r>
+        <w:t>input("Enter the player number to move: ")) - 1</w:t>
+      </w:r>
+    </w:p>
+    <w:p>
+      <w:pPr>
+        <w:pStyle w:val="CODE"/>
+      </w:pPr>
+      <w:r>
+        <w:t xml:space="preserve">        if 0 &lt;= </w:t>
+      </w:r>
+      <w:proofErr w:type="spellStart"/>
+      <w:r>
+        <w:t>old_index</w:t>
+      </w:r>
+      <w:proofErr w:type="spellEnd"/>
+      <w:r>
+        <w:t xml:space="preserve"> &lt; </w:t>
+      </w:r>
+      <w:proofErr w:type="spellStart"/>
+      <w:r>
+        <w:t>len</w:t>
+      </w:r>
+      <w:proofErr w:type="spellEnd"/>
+      <w:r>
+        <w:t>(lineup):</w:t>
+      </w:r>
+    </w:p>
+    <w:p>
+      <w:pPr>
+        <w:pStyle w:val="CODE"/>
+      </w:pPr>
+      <w:r>
+        <w:t xml:space="preserve">            </w:t>
+      </w:r>
+      <w:proofErr w:type="spellStart"/>
+      <w:r>
+        <w:t>new_index</w:t>
+      </w:r>
+      <w:proofErr w:type="spellEnd"/>
+      <w:r>
+        <w:t xml:space="preserve"> = </w:t>
+      </w:r>
+      <w:proofErr w:type="gramStart"/>
+      <w:r>
+        <w:t>int(</w:t>
+      </w:r>
+      <w:proofErr w:type="gramEnd"/>
+      <w:r>
+        <w:t>input("Enter the new position in the lineup: ")) - 1</w:t>
+      </w:r>
+    </w:p>
+    <w:p>
+      <w:pPr>
+        <w:pStyle w:val="CODE"/>
+      </w:pPr>
+      <w:r>
+        <w:t xml:space="preserve">            if 0 &lt;= </w:t>
+      </w:r>
+      <w:proofErr w:type="spellStart"/>
+      <w:r>
+        <w:t>new_index</w:t>
+      </w:r>
+      <w:proofErr w:type="spellEnd"/>
+      <w:r>
+        <w:t xml:space="preserve"> &lt; </w:t>
+      </w:r>
+      <w:proofErr w:type="spellStart"/>
+      <w:r>
+        <w:t>len</w:t>
+      </w:r>
+      <w:proofErr w:type="spellEnd"/>
+      <w:r>
+        <w:t>(lineup):</w:t>
+      </w:r>
+    </w:p>
+    <w:p>
+      <w:pPr>
+        <w:pStyle w:val="CODE"/>
+      </w:pPr>
+      <w:r>
+        <w:t xml:space="preserve">                player = </w:t>
+      </w:r>
+      <w:proofErr w:type="spellStart"/>
+      <w:r>
+        <w:t>lineup.pop</w:t>
+      </w:r>
+      <w:proofErr w:type="spellEnd"/>
+      <w:r>
+        <w:t>(</w:t>
+      </w:r>
+      <w:proofErr w:type="spellStart"/>
+      <w:r>
+        <w:t>old_index</w:t>
+      </w:r>
+      <w:proofErr w:type="spellEnd"/>
+      <w:r>
+        <w:t>)</w:t>
+      </w:r>
+    </w:p>
+    <w:p>
+      <w:pPr>
+        <w:pStyle w:val="CODE"/>
+      </w:pPr>
+      <w:r>
+        <w:t xml:space="preserve">                </w:t>
+      </w:r>
+      <w:proofErr w:type="spellStart"/>
+      <w:proofErr w:type="gramStart"/>
+      <w:r>
+        <w:t>lineup.insert</w:t>
+      </w:r>
+      <w:proofErr w:type="spellEnd"/>
+      <w:proofErr w:type="gramEnd"/>
+      <w:r>
+        <w:t>(</w:t>
+      </w:r>
+      <w:proofErr w:type="spellStart"/>
+      <w:r>
+        <w:t>new_index</w:t>
+      </w:r>
+      <w:proofErr w:type="spellEnd"/>
+      <w:r>
+        <w:t>, player)</w:t>
+      </w:r>
+    </w:p>
+    <w:p>
+      <w:pPr>
+        <w:pStyle w:val="CODE"/>
+      </w:pPr>
+      <w:r>
+        <w:t xml:space="preserve">                print(f"{</w:t>
+      </w:r>
+      <w:proofErr w:type="gramStart"/>
+      <w:r>
+        <w:t>player[</w:t>
+      </w:r>
+      <w:proofErr w:type="gramEnd"/>
+      <w:r>
+        <w:t>0]} was moved to position {</w:t>
+      </w:r>
+      <w:proofErr w:type="spellStart"/>
+      <w:r>
+        <w:t>new_index</w:t>
+      </w:r>
+      <w:proofErr w:type="spellEnd"/>
+      <w:r>
+        <w:t xml:space="preserve"> + 1}.")</w:t>
+      </w:r>
+    </w:p>
+    <w:p>
+      <w:pPr>
+        <w:pStyle w:val="CODE"/>
+      </w:pPr>
+      <w:r>
+        <w:t xml:space="preserve">            else:</w:t>
+      </w:r>
+    </w:p>
+    <w:p>
+      <w:pPr>
+        <w:pStyle w:val="CODE"/>
+      </w:pPr>
+      <w:r>
+        <w:t xml:space="preserve">                </w:t>
+      </w:r>
+      <w:proofErr w:type="gramStart"/>
+      <w:r>
+        <w:t>print(</w:t>
+      </w:r>
+      <w:proofErr w:type="gramEnd"/>
+      <w:r>
+        <w:t>"Invalid new position.")</w:t>
+      </w:r>
+    </w:p>
+    <w:p>
+      <w:pPr>
+        <w:pStyle w:val="CODE"/>
+      </w:pPr>
+      <w:r>
+        <w:t xml:space="preserve">        else:</w:t>
+      </w:r>
+    </w:p>
+    <w:p>
+      <w:pPr>
+        <w:pStyle w:val="CODE"/>
+      </w:pPr>
+      <w:r>
+        <w:t xml:space="preserve">            </w:t>
+      </w:r>
+      <w:proofErr w:type="gramStart"/>
+      <w:r>
+        <w:t>print(</w:t>
+      </w:r>
+      <w:proofErr w:type="gramEnd"/>
+      <w:r>
+        <w:t>"Invalid player number.")</w:t>
+      </w:r>
+    </w:p>
+    <w:p>
+      <w:pPr>
+        <w:pStyle w:val="CODE"/>
+      </w:pPr>
+      <w:r>
+        <w:t xml:space="preserve">    except </w:t>
+      </w:r>
+      <w:proofErr w:type="spellStart"/>
+      <w:r>
+        <w:t>ValueError</w:t>
+      </w:r>
+      <w:proofErr w:type="spellEnd"/>
+      <w:r>
+        <w:t xml:space="preserve">: </w:t>
+      </w:r>
+    </w:p>
+    <w:p>
+      <w:pPr>
+        <w:pStyle w:val="CODE"/>
+      </w:pPr>
+      <w:r>
+        <w:t xml:space="preserve">        </w:t>
+      </w:r>
+      <w:proofErr w:type="gramStart"/>
+      <w:r>
+        <w:t>print(</w:t>
+      </w:r>
+      <w:proofErr w:type="gramEnd"/>
+      <w:r>
+        <w:t>"Invalid entry. Please enter valid numbers.")</w:t>
+      </w:r>
+    </w:p>
+    <w:p>
+      <w:pPr>
+        <w:pStyle w:val="CODE"/>
+      </w:pPr>
+    </w:p>
+    <w:p>
+      <w:pPr>
+        <w:pStyle w:val="CODE"/>
+      </w:pPr>
+      <w:r>
+        <w:t xml:space="preserve">def </w:t>
+      </w:r>
+      <w:proofErr w:type="spellStart"/>
+      <w:r>
+        <w:t>edit_player_</w:t>
+      </w:r>
+      <w:proofErr w:type="gramStart"/>
+      <w:r>
+        <w:t>position</w:t>
+      </w:r>
+      <w:proofErr w:type="spellEnd"/>
+      <w:r>
+        <w:t>(</w:t>
+      </w:r>
+      <w:proofErr w:type="gramEnd"/>
+      <w:r>
+        <w:t>):</w:t>
+      </w:r>
+    </w:p>
+    <w:p>
+      <w:pPr>
+        <w:pStyle w:val="CODE"/>
+      </w:pPr>
+      <w:r>
+        <w:t xml:space="preserve">    </w:t>
+      </w:r>
+      <w:proofErr w:type="spellStart"/>
+      <w:r>
+        <w:t>display_</w:t>
+      </w:r>
+      <w:proofErr w:type="gramStart"/>
+      <w:r>
+        <w:t>lineup</w:t>
+      </w:r>
+      <w:proofErr w:type="spellEnd"/>
+      <w:r>
+        <w:t>(</w:t>
+      </w:r>
+      <w:proofErr w:type="gramEnd"/>
+      <w:r>
+        <w:t>)</w:t>
+      </w:r>
+    </w:p>
+    <w:p>
+      <w:pPr>
+        <w:pStyle w:val="CODE"/>
+      </w:pPr>
+      <w:r>
+        <w:t xml:space="preserve">    try:</w:t>
+      </w:r>
+    </w:p>
+    <w:p>
+      <w:pPr>
+        <w:pStyle w:val="CODE"/>
+      </w:pPr>
+      <w:r>
+        <w:t xml:space="preserve">        index = </w:t>
+      </w:r>
+      <w:proofErr w:type="gramStart"/>
+      <w:r>
+        <w:t>int(</w:t>
+      </w:r>
+      <w:proofErr w:type="gramEnd"/>
+      <w:r>
+        <w:t>input("Enter the player number to edit position: ")) - 1</w:t>
+      </w:r>
+    </w:p>
+    <w:p>
+      <w:pPr>
+        <w:pStyle w:val="CODE"/>
+      </w:pPr>
+      <w:r>
+        <w:t xml:space="preserve">        if 0 &lt;= index &lt; </w:t>
+      </w:r>
+      <w:proofErr w:type="spellStart"/>
+      <w:r>
+        <w:t>len</w:t>
+      </w:r>
+      <w:proofErr w:type="spellEnd"/>
+      <w:r>
+        <w:t>(lineup):</w:t>
+      </w:r>
+    </w:p>
+    <w:p>
+      <w:pPr>
+        <w:pStyle w:val="CODE"/>
+      </w:pPr>
+      <w:r>
+        <w:t xml:space="preserve">            while True:</w:t>
+      </w:r>
+    </w:p>
+    <w:p>
+      <w:pPr>
+        <w:pStyle w:val="CODE"/>
+      </w:pPr>
+      <w:r>
+        <w:t xml:space="preserve">                position = </w:t>
+      </w:r>
+      <w:proofErr w:type="gramStart"/>
+      <w:r>
+        <w:t>input(</w:t>
+      </w:r>
+      <w:proofErr w:type="gramEnd"/>
+      <w:r>
+        <w:t>"New position: ")</w:t>
+      </w:r>
+    </w:p>
+    <w:p>
+      <w:pPr>
+        <w:pStyle w:val="CODE"/>
+      </w:pPr>
+      <w:r>
+        <w:t xml:space="preserve">                if position in </w:t>
+      </w:r>
+      <w:proofErr w:type="spellStart"/>
+      <w:r>
+        <w:t>valid_positions</w:t>
+      </w:r>
+      <w:proofErr w:type="spellEnd"/>
+      <w:r>
+        <w:t>:</w:t>
+      </w:r>
+    </w:p>
+    <w:p>
+      <w:pPr>
+        <w:pStyle w:val="CODE"/>
+      </w:pPr>
+      <w:r>
+        <w:t xml:space="preserve">                    lineup[index][1] = position</w:t>
+      </w:r>
+    </w:p>
+    <w:p>
+      <w:pPr>
+        <w:pStyle w:val="CODE"/>
+      </w:pPr>
+      <w:r>
+        <w:t xml:space="preserve">                    print(f"{lineup[index][0]}'s position was updated to {position}.")</w:t>
+      </w:r>
+    </w:p>
+    <w:p>
+      <w:pPr>
+        <w:pStyle w:val="CODE"/>
+      </w:pPr>
+      <w:r>
+        <w:lastRenderedPageBreak/>
+        <w:t xml:space="preserve">                    break</w:t>
+      </w:r>
+    </w:p>
+    <w:p>
+      <w:pPr>
+        <w:pStyle w:val="CODE"/>
+      </w:pPr>
+      <w:r>
+        <w:t xml:space="preserve">                else:</w:t>
+      </w:r>
+    </w:p>
+    <w:p>
+      <w:pPr>
+        <w:pStyle w:val="CODE"/>
+      </w:pPr>
+      <w:r>
+        <w:t xml:space="preserve">                    </w:t>
+      </w:r>
+      <w:proofErr w:type="gramStart"/>
+      <w:r>
+        <w:t>print(</w:t>
+      </w:r>
+      <w:proofErr w:type="gramEnd"/>
+      <w:r>
+        <w:t>"Invalid position. Try again.")</w:t>
+      </w:r>
+    </w:p>
+    <w:p>
+      <w:pPr>
+        <w:pStyle w:val="CODE"/>
+      </w:pPr>
+      <w:r>
+        <w:t xml:space="preserve">                    </w:t>
+      </w:r>
+      <w:proofErr w:type="spellStart"/>
+      <w:r>
+        <w:t>display_</w:t>
+      </w:r>
+      <w:proofErr w:type="gramStart"/>
+      <w:r>
+        <w:t>positions</w:t>
+      </w:r>
+      <w:proofErr w:type="spellEnd"/>
+      <w:r>
+        <w:t>(</w:t>
+      </w:r>
+      <w:proofErr w:type="gramEnd"/>
+      <w:r>
+        <w:t>)</w:t>
+      </w:r>
+    </w:p>
+    <w:p>
+      <w:pPr>
+        <w:pStyle w:val="CODE"/>
+      </w:pPr>
+      <w:r>
+        <w:t xml:space="preserve">        else:</w:t>
+      </w:r>
+    </w:p>
+    <w:p>
+      <w:pPr>
+        <w:pStyle w:val="CODE"/>
+      </w:pPr>
+      <w:r>
+        <w:t xml:space="preserve">            </w:t>
+      </w:r>
+      <w:proofErr w:type="gramStart"/>
+      <w:r>
+        <w:t>print(</w:t>
+      </w:r>
+      <w:proofErr w:type="gramEnd"/>
+      <w:r>
+        <w:t>"Invalid player number.")</w:t>
+      </w:r>
+    </w:p>
+    <w:p>
+      <w:pPr>
+        <w:pStyle w:val="CODE"/>
+      </w:pPr>
+      <w:r>
+        <w:t xml:space="preserve">    except </w:t>
+      </w:r>
+      <w:proofErr w:type="spellStart"/>
+      <w:r>
+        <w:t>ValueError</w:t>
+      </w:r>
+      <w:proofErr w:type="spellEnd"/>
+      <w:r>
+        <w:t>:</w:t>
+      </w:r>
+    </w:p>
+    <w:p>
+      <w:pPr>
+        <w:pStyle w:val="CODE"/>
+      </w:pPr>
+      <w:r>
+        <w:t xml:space="preserve">        </w:t>
+      </w:r>
+      <w:proofErr w:type="gramStart"/>
+      <w:r>
+        <w:t>print(</w:t>
+      </w:r>
+      <w:proofErr w:type="gramEnd"/>
+      <w:r>
+        <w:t>"Invalid entry. Please enter a valid player number.")</w:t>
+      </w:r>
+    </w:p>
+    <w:p>
+      <w:pPr>
+        <w:pStyle w:val="CODE"/>
+      </w:pPr>
+    </w:p>
+    <w:p>
+      <w:pPr>
+        <w:pStyle w:val="CODE"/>
+      </w:pPr>
+      <w:r>
+        <w:t xml:space="preserve">def </w:t>
+      </w:r>
+      <w:proofErr w:type="spellStart"/>
+      <w:r>
+        <w:t>edit_player_</w:t>
+      </w:r>
+      <w:proofErr w:type="gramStart"/>
+      <w:r>
+        <w:t>stats</w:t>
+      </w:r>
+      <w:proofErr w:type="spellEnd"/>
+      <w:r>
+        <w:t>(</w:t>
+      </w:r>
+      <w:proofErr w:type="gramEnd"/>
+      <w:r>
+        <w:t>):</w:t>
+      </w:r>
+    </w:p>
+    <w:p>
+      <w:pPr>
+        <w:pStyle w:val="CODE"/>
+      </w:pPr>
+      <w:r>
+        <w:t xml:space="preserve">    </w:t>
+      </w:r>
+      <w:proofErr w:type="spellStart"/>
+      <w:r>
+        <w:t>display_</w:t>
+      </w:r>
+      <w:proofErr w:type="gramStart"/>
+      <w:r>
+        <w:t>lineup</w:t>
+      </w:r>
+      <w:proofErr w:type="spellEnd"/>
+      <w:r>
+        <w:t>(</w:t>
+      </w:r>
+      <w:proofErr w:type="gramEnd"/>
+      <w:r>
+        <w:t>)</w:t>
+      </w:r>
+    </w:p>
+    <w:p>
+      <w:pPr>
+        <w:pStyle w:val="CODE"/>
+      </w:pPr>
+      <w:r>
+        <w:t xml:space="preserve">    try:</w:t>
+      </w:r>
+    </w:p>
+    <w:p>
+      <w:pPr>
+        <w:pStyle w:val="CODE"/>
+      </w:pPr>
+      <w:r>
+        <w:t xml:space="preserve">        index = </w:t>
+      </w:r>
+      <w:proofErr w:type="gramStart"/>
+      <w:r>
+        <w:t>int(</w:t>
+      </w:r>
+      <w:proofErr w:type="gramEnd"/>
+      <w:r>
+        <w:t>input("Enter the player number to edit stats: ")) - 1</w:t>
+      </w:r>
+    </w:p>
+    <w:p>
+      <w:pPr>
+        <w:pStyle w:val="CODE"/>
+      </w:pPr>
+      <w:r>
+        <w:t xml:space="preserve">        if 0 &lt;= index &lt; </w:t>
+      </w:r>
+      <w:proofErr w:type="spellStart"/>
+      <w:r>
+        <w:t>len</w:t>
+      </w:r>
+      <w:proofErr w:type="spellEnd"/>
+      <w:r>
+        <w:t>(lineup):</w:t>
+      </w:r>
+    </w:p>
+    <w:p>
+      <w:pPr>
+        <w:pStyle w:val="CODE"/>
+      </w:pPr>
+      <w:r>
+        <w:t xml:space="preserve">            while True:</w:t>
+      </w:r>
+    </w:p>
+    <w:p>
+      <w:pPr>
+        <w:pStyle w:val="CODE"/>
+      </w:pPr>
+      <w:r>
+        <w:t xml:space="preserve">                try:</w:t>
+      </w:r>
+    </w:p>
+    <w:p>
+      <w:pPr>
+        <w:pStyle w:val="CODE"/>
+      </w:pPr>
+      <w:r>
+        <w:t xml:space="preserve">                    </w:t>
+      </w:r>
+      <w:proofErr w:type="spellStart"/>
+      <w:r>
+        <w:t>at_bats</w:t>
+      </w:r>
+      <w:proofErr w:type="spellEnd"/>
+      <w:r>
+        <w:t xml:space="preserve"> = </w:t>
+      </w:r>
+      <w:proofErr w:type="gramStart"/>
+      <w:r>
+        <w:t>int(</w:t>
+      </w:r>
+      <w:proofErr w:type="gramEnd"/>
+      <w:r>
+        <w:t>input("New at bats: "))</w:t>
+      </w:r>
+    </w:p>
+    <w:p>
+      <w:pPr>
+        <w:pStyle w:val="CODE"/>
+      </w:pPr>
+      <w:r>
+        <w:t xml:space="preserve">                    if </w:t>
+      </w:r>
+      <w:proofErr w:type="spellStart"/>
+      <w:r>
+        <w:t>at_bats</w:t>
+      </w:r>
+      <w:proofErr w:type="spellEnd"/>
+      <w:r>
+        <w:t xml:space="preserve"> &gt;= 0:</w:t>
+      </w:r>
+    </w:p>
+    <w:p>
+      <w:pPr>
+        <w:pStyle w:val="CODE"/>
+      </w:pPr>
+      <w:r>
+        <w:t xml:space="preserve">                        break</w:t>
+      </w:r>
+    </w:p>
+    <w:p>
+      <w:pPr>
+        <w:pStyle w:val="CODE"/>
+      </w:pPr>
+      <w:r>
+        <w:t xml:space="preserve">                except </w:t>
+      </w:r>
+      <w:proofErr w:type="spellStart"/>
+      <w:r>
+        <w:t>ValueError</w:t>
+      </w:r>
+      <w:proofErr w:type="spellEnd"/>
+      <w:r>
+        <w:t>:</w:t>
+      </w:r>
+    </w:p>
+    <w:p>
+      <w:pPr>
+        <w:pStyle w:val="CODE"/>
+      </w:pPr>
+      <w:r>
+        <w:t xml:space="preserve">                    pass</w:t>
+      </w:r>
+    </w:p>
+    <w:p>
+      <w:pPr>
+        <w:pStyle w:val="CODE"/>
+      </w:pPr>
+      <w:r>
+        <w:t xml:space="preserve">                </w:t>
+      </w:r>
+      <w:proofErr w:type="gramStart"/>
+      <w:r>
+        <w:t>print(</w:t>
+      </w:r>
+      <w:proofErr w:type="gramEnd"/>
+      <w:r>
+        <w:t>"Invalid entry. At bats must be a non-negative integer.")</w:t>
+      </w:r>
+    </w:p>
+    <w:p>
+      <w:pPr>
+        <w:pStyle w:val="CODE"/>
+      </w:pPr>
+      <w:r>
+        <w:t xml:space="preserve">            </w:t>
+      </w:r>
+    </w:p>
+    <w:p>
+      <w:pPr>
+        <w:pStyle w:val="CODE"/>
+      </w:pPr>
+      <w:r>
+        <w:t xml:space="preserve">            while True:</w:t>
+      </w:r>
+    </w:p>
+    <w:p>
+      <w:pPr>
+        <w:pStyle w:val="CODE"/>
+      </w:pPr>
+      <w:r>
+        <w:t xml:space="preserve">                try:</w:t>
+      </w:r>
+    </w:p>
+    <w:p>
+      <w:pPr>
+        <w:pStyle w:val="CODE"/>
+      </w:pPr>
+      <w:r>
+        <w:t xml:space="preserve">                    hits = </w:t>
+      </w:r>
+      <w:proofErr w:type="gramStart"/>
+      <w:r>
+        <w:t>int(</w:t>
+      </w:r>
+      <w:proofErr w:type="gramEnd"/>
+      <w:r>
+        <w:t>input("New hits: "))</w:t>
+      </w:r>
+    </w:p>
+    <w:p>
+      <w:pPr>
+        <w:pStyle w:val="CODE"/>
+      </w:pPr>
+      <w:r>
+        <w:t xml:space="preserve">                    if 0 &lt;= hits &lt;= </w:t>
+      </w:r>
+      <w:proofErr w:type="spellStart"/>
+      <w:r>
+        <w:t>at_bats</w:t>
+      </w:r>
+      <w:proofErr w:type="spellEnd"/>
+      <w:r>
+        <w:t>:</w:t>
+      </w:r>
+    </w:p>
+    <w:p>
+      <w:pPr>
+        <w:pStyle w:val="CODE"/>
+      </w:pPr>
+      <w:r>
+        <w:t xml:space="preserve">                        break</w:t>
+      </w:r>
+    </w:p>
+    <w:p>
+      <w:pPr>
+        <w:pStyle w:val="CODE"/>
+      </w:pPr>
+      <w:r>
+        <w:t xml:space="preserve">                except </w:t>
+      </w:r>
+      <w:proofErr w:type="spellStart"/>
+      <w:r>
+        <w:t>ValueError</w:t>
+      </w:r>
+      <w:proofErr w:type="spellEnd"/>
+      <w:r>
+        <w:t>:</w:t>
+      </w:r>
+    </w:p>
+    <w:p>
+      <w:pPr>
+        <w:pStyle w:val="CODE"/>
+      </w:pPr>
+      <w:r>
+        <w:t xml:space="preserve">                    pass</w:t>
+      </w:r>
+    </w:p>
+    <w:p>
+      <w:pPr>
+        <w:pStyle w:val="CODE"/>
+      </w:pPr>
+      <w:r>
+        <w:lastRenderedPageBreak/>
+        <w:t xml:space="preserve">                </w:t>
+      </w:r>
+      <w:proofErr w:type="gramStart"/>
+      <w:r>
+        <w:t>print(</w:t>
+      </w:r>
+      <w:proofErr w:type="gramEnd"/>
+      <w:r>
+        <w:t>"Invalid entry. Hits must be a non-negative integer and cannot exceed at bats.")</w:t>
+      </w:r>
+    </w:p>
+    <w:p>
+      <w:pPr>
+        <w:pStyle w:val="CODE"/>
+      </w:pPr>
+      <w:r>
+        <w:t xml:space="preserve">            </w:t>
+      </w:r>
+    </w:p>
+    <w:p>
+      <w:pPr>
+        <w:pStyle w:val="CODE"/>
+      </w:pPr>
+      <w:r>
+        <w:t xml:space="preserve">            lineup[index][2] = </w:t>
+      </w:r>
+      <w:proofErr w:type="spellStart"/>
+      <w:r>
+        <w:t>at_bats</w:t>
+      </w:r>
+      <w:proofErr w:type="spellEnd"/>
+    </w:p>
+    <w:p>
+      <w:pPr>
+        <w:pStyle w:val="CODE"/>
+      </w:pPr>
+      <w:r>
+        <w:t xml:space="preserve">            lineup[index][3] = hits</w:t>
+      </w:r>
+    </w:p>
+    <w:p>
+      <w:pPr>
+        <w:pStyle w:val="CODE"/>
+      </w:pPr>
+      <w:r>
+        <w:t xml:space="preserve">            print(f"{lineup[index][0]}'s stats were updated.")</w:t>
+      </w:r>
+    </w:p>
+    <w:p>
+      <w:pPr>
+        <w:pStyle w:val="CODE"/>
+      </w:pPr>
+      <w:r>
+        <w:t xml:space="preserve">        else:</w:t>
+      </w:r>
+    </w:p>
+    <w:p>
+      <w:pPr>
+        <w:pStyle w:val="CODE"/>
+      </w:pPr>
+      <w:r>
+        <w:t xml:space="preserve">            </w:t>
+      </w:r>
+      <w:proofErr w:type="gramStart"/>
+      <w:r>
+        <w:t>print(</w:t>
+      </w:r>
+      <w:proofErr w:type="gramEnd"/>
+      <w:r>
+        <w:t>"Invalid player number.")</w:t>
+      </w:r>
+    </w:p>
+    <w:p>
+      <w:pPr>
+        <w:pStyle w:val="CODE"/>
+      </w:pPr>
+      <w:r>
+        <w:t xml:space="preserve">    except </w:t>
+      </w:r>
+      <w:proofErr w:type="spellStart"/>
+      <w:r>
+        <w:t>ValueError</w:t>
+      </w:r>
+      <w:proofErr w:type="spellEnd"/>
+      <w:r>
+        <w:t>:</w:t>
+      </w:r>
+    </w:p>
+    <w:p>
+      <w:pPr>
+        <w:pStyle w:val="CODE"/>
+      </w:pPr>
+      <w:r>
+        <w:t xml:space="preserve">        </w:t>
+      </w:r>
+      <w:proofErr w:type="gramStart"/>
+      <w:r>
+        <w:t>print(</w:t>
+      </w:r>
+      <w:proofErr w:type="gramEnd"/>
+      <w:r>
+        <w:t>"Invalid entry. Please enter a valid player number.")</w:t>
+      </w:r>
+    </w:p>
+    <w:p>
+      <w:pPr>
+        <w:pStyle w:val="CODE"/>
+      </w:pPr>
+    </w:p>
+    <w:p>
+      <w:pPr>
+        <w:pStyle w:val="CODE"/>
+      </w:pPr>
+      <w:r>
+        <w:t xml:space="preserve">def </w:t>
+      </w:r>
+      <w:proofErr w:type="gramStart"/>
+      <w:r>
+        <w:t>main(</w:t>
+      </w:r>
+      <w:proofErr w:type="gramEnd"/>
+      <w:r>
+        <w:t>):</w:t>
+      </w:r>
+    </w:p>
+    <w:p>
+      <w:pPr>
+        <w:pStyle w:val="CODE"/>
+      </w:pPr>
+      <w:r>
+        <w:t xml:space="preserve">    while True:</w:t>
+      </w:r>
+    </w:p>
+    <w:p>
+      <w:pPr>
+        <w:pStyle w:val="CODE"/>
+      </w:pPr>
+      <w:r>
+        <w:t xml:space="preserve">        </w:t>
+      </w:r>
+      <w:proofErr w:type="spellStart"/>
+      <w:r>
+        <w:t>display_</w:t>
+      </w:r>
+      <w:proofErr w:type="gramStart"/>
+      <w:r>
+        <w:t>menu</w:t>
+      </w:r>
+      <w:proofErr w:type="spellEnd"/>
+      <w:r>
+        <w:t>(</w:t>
+      </w:r>
+      <w:proofErr w:type="gramEnd"/>
+      <w:r>
+        <w:t>)</w:t>
+      </w:r>
+    </w:p>
+    <w:p>
+      <w:pPr>
+        <w:pStyle w:val="CODE"/>
+      </w:pPr>
+      <w:r>
+        <w:t xml:space="preserve">        try:</w:t>
+      </w:r>
+    </w:p>
+    <w:p>
+      <w:pPr>
+        <w:pStyle w:val="CODE"/>
+      </w:pPr>
+      <w:r>
+        <w:t xml:space="preserve">            option = </w:t>
+      </w:r>
+      <w:proofErr w:type="gramStart"/>
+      <w:r>
+        <w:t>int(</w:t>
+      </w:r>
+      <w:proofErr w:type="gramEnd"/>
+      <w:r>
+        <w:t>input("Menu option: "))</w:t>
+      </w:r>
+    </w:p>
+    <w:p>
+      <w:pPr>
+        <w:pStyle w:val="CODE"/>
+      </w:pPr>
+      <w:r>
+        <w:t xml:space="preserve">            if option == 1:</w:t>
+      </w:r>
+    </w:p>
+    <w:p>
+      <w:pPr>
+        <w:pStyle w:val="CODE"/>
+      </w:pPr>
+      <w:r>
+        <w:t xml:space="preserve">                </w:t>
+      </w:r>
+      <w:proofErr w:type="spellStart"/>
+      <w:r>
+        <w:t>display_</w:t>
+      </w:r>
+      <w:proofErr w:type="gramStart"/>
+      <w:r>
+        <w:t>lineup</w:t>
+      </w:r>
+      <w:proofErr w:type="spellEnd"/>
+      <w:r>
+        <w:t>(</w:t>
+      </w:r>
+      <w:proofErr w:type="gramEnd"/>
+      <w:r>
+        <w:t>)</w:t>
+      </w:r>
+    </w:p>
+    <w:p>
+      <w:pPr>
+        <w:pStyle w:val="CODE"/>
+      </w:pPr>
+      <w:r>
+        <w:t xml:space="preserve">            </w:t>
+      </w:r>
+      <w:proofErr w:type="spellStart"/>
+      <w:r>
+        <w:t>elif</w:t>
+      </w:r>
+      <w:proofErr w:type="spellEnd"/>
+      <w:r>
+        <w:t xml:space="preserve"> option == 2:</w:t>
+      </w:r>
+    </w:p>
+    <w:p>
+      <w:pPr>
+        <w:pStyle w:val="CODE"/>
+      </w:pPr>
+      <w:r>
+        <w:t xml:space="preserve">                </w:t>
+      </w:r>
+      <w:proofErr w:type="spellStart"/>
+      <w:r>
+        <w:t>add_</w:t>
+      </w:r>
+      <w:proofErr w:type="gramStart"/>
+      <w:r>
+        <w:t>player</w:t>
+      </w:r>
+      <w:proofErr w:type="spellEnd"/>
+      <w:r>
+        <w:t>(</w:t>
+      </w:r>
+      <w:proofErr w:type="gramEnd"/>
+      <w:r>
+        <w:t>)</w:t>
+      </w:r>
+    </w:p>
+    <w:p>
+      <w:pPr>
+        <w:pStyle w:val="CODE"/>
+      </w:pPr>
+      <w:r>
+        <w:t xml:space="preserve">            </w:t>
+      </w:r>
+      <w:proofErr w:type="spellStart"/>
+      <w:r>
+        <w:t>elif</w:t>
+      </w:r>
+      <w:proofErr w:type="spellEnd"/>
+      <w:r>
+        <w:t xml:space="preserve"> option == 3:</w:t>
+      </w:r>
+    </w:p>
+    <w:p>
+      <w:pPr>
+        <w:pStyle w:val="CODE"/>
+      </w:pPr>
+      <w:r>
+        <w:t xml:space="preserve">                </w:t>
+      </w:r>
+      <w:proofErr w:type="spellStart"/>
+      <w:r>
+        <w:t>remove_</w:t>
+      </w:r>
+      <w:proofErr w:type="gramStart"/>
+      <w:r>
+        <w:t>player</w:t>
+      </w:r>
+      <w:proofErr w:type="spellEnd"/>
+      <w:r>
+        <w:t>(</w:t>
+      </w:r>
+      <w:proofErr w:type="gramEnd"/>
+      <w:r>
+        <w:t>)</w:t>
+      </w:r>
+    </w:p>
+    <w:p>
+      <w:pPr>
+        <w:pStyle w:val="CODE"/>
+      </w:pPr>
+      <w:r>
+        <w:t xml:space="preserve">            </w:t>
+      </w:r>
+      <w:proofErr w:type="spellStart"/>
+      <w:r>
+        <w:t>elif</w:t>
+      </w:r>
+      <w:proofErr w:type="spellEnd"/>
+      <w:r>
+        <w:t xml:space="preserve"> option == 4:</w:t>
+      </w:r>
+    </w:p>
+    <w:p>
+      <w:pPr>
+        <w:pStyle w:val="CODE"/>
+      </w:pPr>
+      <w:r>
+        <w:t xml:space="preserve">                </w:t>
+      </w:r>
+      <w:proofErr w:type="spellStart"/>
+      <w:r>
+        <w:t>move_</w:t>
+      </w:r>
+      <w:proofErr w:type="gramStart"/>
+      <w:r>
+        <w:t>player</w:t>
+      </w:r>
+      <w:proofErr w:type="spellEnd"/>
+      <w:r>
+        <w:t>(</w:t>
+      </w:r>
+      <w:proofErr w:type="gramEnd"/>
+      <w:r>
+        <w:t>)</w:t>
+      </w:r>
+    </w:p>
+    <w:p>
+      <w:pPr>
+        <w:pStyle w:val="CODE"/>
+      </w:pPr>
+      <w:r>
+        <w:t xml:space="preserve">            </w:t>
+      </w:r>
+      <w:proofErr w:type="spellStart"/>
+      <w:r>
+        <w:t>elif</w:t>
+      </w:r>
+      <w:proofErr w:type="spellEnd"/>
+      <w:r>
+        <w:t xml:space="preserve"> option == 5:</w:t>
+      </w:r>
+    </w:p>
+    <w:p>
+      <w:pPr>
+        <w:pStyle w:val="CODE"/>
+      </w:pPr>
+      <w:r>
+        <w:t xml:space="preserve">                </w:t>
+      </w:r>
+      <w:proofErr w:type="spellStart"/>
+      <w:r>
+        <w:t>edit_player_</w:t>
+      </w:r>
+      <w:proofErr w:type="gramStart"/>
+      <w:r>
+        <w:t>position</w:t>
+      </w:r>
+      <w:proofErr w:type="spellEnd"/>
+      <w:r>
+        <w:t>(</w:t>
+      </w:r>
+      <w:proofErr w:type="gramEnd"/>
+      <w:r>
+        <w:t>)</w:t>
+      </w:r>
+    </w:p>
+    <w:p>
+      <w:pPr>
+        <w:pStyle w:val="CODE"/>
+      </w:pPr>
+      <w:r>
+        <w:t xml:space="preserve">            </w:t>
+      </w:r>
+      <w:proofErr w:type="spellStart"/>
+      <w:r>
+        <w:t>elif</w:t>
+      </w:r>
+      <w:proofErr w:type="spellEnd"/>
+      <w:r>
+        <w:t xml:space="preserve"> option == 6:</w:t>
+      </w:r>
+    </w:p>
+    <w:p>
+      <w:pPr>
+        <w:pStyle w:val="CODE"/>
+      </w:pPr>
+      <w:r>
+        <w:t xml:space="preserve">                </w:t>
+      </w:r>
+      <w:proofErr w:type="spellStart"/>
+      <w:r>
+        <w:t>edit_player_</w:t>
+      </w:r>
+      <w:proofErr w:type="gramStart"/>
+      <w:r>
+        <w:t>stats</w:t>
+      </w:r>
+      <w:proofErr w:type="spellEnd"/>
+      <w:r>
+        <w:t>(</w:t>
+      </w:r>
+      <w:proofErr w:type="gramEnd"/>
+      <w:r>
+        <w:t>)</w:t>
+      </w:r>
+    </w:p>
+    <w:p>
+      <w:pPr>
+        <w:pStyle w:val="CODE"/>
+      </w:pPr>
+      <w:r>
+        <w:t xml:space="preserve">            </w:t>
+      </w:r>
+      <w:proofErr w:type="spellStart"/>
+      <w:r>
+        <w:t>elif</w:t>
+      </w:r>
+      <w:proofErr w:type="spellEnd"/>
+      <w:r>
+        <w:t xml:space="preserve"> option == 7:</w:t>
+      </w:r>
+    </w:p>
+    <w:p>
+      <w:pPr>
+        <w:pStyle w:val="CODE"/>
+      </w:pPr>
+      <w:r>
+        <w:t xml:space="preserve">                print("Bye!")</w:t>
+      </w:r>
+    </w:p>
+    <w:p>
+      <w:pPr>
+        <w:pStyle w:val="CODE"/>
+      </w:pPr>
+      <w:r>
+        <w:lastRenderedPageBreak/>
+        <w:t xml:space="preserve">                break</w:t>
+      </w:r>
+    </w:p>
+    <w:p>
+      <w:pPr>
+        <w:pStyle w:val="CODE"/>
+      </w:pPr>
+      <w:r>
+        <w:t xml:space="preserve">            else:</w:t>
+      </w:r>
+    </w:p>
+    <w:p>
+      <w:pPr>
+        <w:pStyle w:val="CODE"/>
+      </w:pPr>
+      <w:r>
+        <w:t xml:space="preserve">                </w:t>
+      </w:r>
+      <w:proofErr w:type="gramStart"/>
+      <w:r>
+        <w:t>print(</w:t>
+      </w:r>
+      <w:proofErr w:type="gramEnd"/>
+      <w:r>
+        <w:t>"Invalid option. Try again.")</w:t>
+      </w:r>
+    </w:p>
+    <w:p>
+      <w:pPr>
+        <w:pStyle w:val="CODE"/>
+      </w:pPr>
+      <w:r>
+        <w:t xml:space="preserve">        except </w:t>
+      </w:r>
+      <w:proofErr w:type="spellStart"/>
+      <w:r>
+        <w:t>ValueError</w:t>
+      </w:r>
+      <w:proofErr w:type="spellEnd"/>
+      <w:r>
+        <w:t>:</w:t>
+      </w:r>
+    </w:p>
+    <w:p>
+      <w:pPr>
+        <w:pStyle w:val="CODE"/>
+      </w:pPr>
+      <w:r>
+        <w:t xml:space="preserve">            </w:t>
+      </w:r>
+      <w:proofErr w:type="gramStart"/>
+      <w:r>
+        <w:t>print(</w:t>
+      </w:r>
+      <w:proofErr w:type="gramEnd"/>
+      <w:r>
+        <w:t>"Invalid entry. Please enter a number between 1 and 7.")</w:t>
+      </w:r>
+    </w:p>
+    <w:p>
+      <w:pPr>
+        <w:pStyle w:val="CODE"/>
+      </w:pPr>
+    </w:p>
+    <w:p>
+      <w:pPr>
+        <w:pStyle w:val="CODE"/>
+      </w:pPr>
+      <w:r>
+        <w:t>if __name__ == "__main__":</w:t>
+      </w:r>
+    </w:p>
+    <w:p>
+      <w:pPr>
+        <w:pStyle w:val="CODE"/>
+      </w:pPr>
+      <w:r>
+        <w:t xml:space="preserve">    </w:t>
+      </w:r>
+      <w:proofErr w:type="gramStart"/>
+      <w:r>
+        <w:t>main(</w:t>
+      </w:r>
+      <w:proofErr w:type="gramEnd"/>
+      <w:r>
+        <w:t>)</w:t>
+      </w:r>
+    </w:p>
+    <w:p>
+      <w:pPr>
         <w:rPr>
           <w:rFonts w:cs="Arial"/>
           <w:b/>
@@ -2611,12 +5190,184 @@
           <w:bCs/>
         </w:rPr>
       </w:pPr>
-      <w:r>
-        <w:rPr>
-          <w:rFonts w:cs="Arial"/>
-          <w:b/>
-          <w:bCs/>
-        </w:rPr>
+    </w:p>
+    <w:p>
+      <w:pPr>
+        <w:rPr>
+          <w:rFonts w:cs="Arial"/>
+          <w:b/>
+          <w:bCs/>
+        </w:rPr>
+      </w:pPr>
+    </w:p>
+    <w:p>
+      <w:pPr>
+        <w:rPr>
+          <w:rFonts w:cs="Arial"/>
+          <w:b/>
+          <w:bCs/>
+        </w:rPr>
+      </w:pPr>
+    </w:p>
+    <w:p>
+      <w:pPr>
+        <w:rPr>
+          <w:rFonts w:cs="Arial"/>
+          <w:b/>
+          <w:bCs/>
+        </w:rPr>
+      </w:pPr>
+    </w:p>
+    <w:p>
+      <w:pPr>
+        <w:rPr>
+          <w:rFonts w:cs="Arial"/>
+          <w:b/>
+          <w:bCs/>
+        </w:rPr>
+      </w:pPr>
+    </w:p>
+    <w:p>
+      <w:pPr>
+        <w:rPr>
+          <w:rFonts w:cs="Arial"/>
+          <w:b/>
+          <w:bCs/>
+        </w:rPr>
+      </w:pPr>
+    </w:p>
+    <w:p>
+      <w:pPr>
+        <w:rPr>
+          <w:rFonts w:cs="Arial"/>
+          <w:b/>
+          <w:bCs/>
+        </w:rPr>
+      </w:pPr>
+    </w:p>
+    <w:p>
+      <w:pPr>
+        <w:rPr>
+          <w:rFonts w:cs="Arial"/>
+          <w:b/>
+          <w:bCs/>
+        </w:rPr>
+      </w:pPr>
+    </w:p>
+    <w:p>
+      <w:pPr>
+        <w:rPr>
+          <w:rFonts w:cs="Arial"/>
+          <w:b/>
+          <w:bCs/>
+        </w:rPr>
+      </w:pPr>
+    </w:p>
+    <w:p>
+      <w:pPr>
+        <w:rPr>
+          <w:rFonts w:cs="Arial"/>
+          <w:b/>
+          <w:bCs/>
+        </w:rPr>
+      </w:pPr>
+    </w:p>
+    <w:p>
+      <w:pPr>
+        <w:rPr>
+          <w:rFonts w:cs="Arial"/>
+          <w:b/>
+          <w:bCs/>
+        </w:rPr>
+      </w:pPr>
+    </w:p>
+    <w:p>
+      <w:pPr>
+        <w:rPr>
+          <w:rFonts w:cs="Arial"/>
+          <w:b/>
+          <w:bCs/>
+        </w:rPr>
+      </w:pPr>
+    </w:p>
+    <w:p>
+      <w:pPr>
+        <w:rPr>
+          <w:rFonts w:cs="Arial"/>
+          <w:b/>
+          <w:bCs/>
+        </w:rPr>
+      </w:pPr>
+    </w:p>
+    <w:p>
+      <w:pPr>
+        <w:rPr>
+          <w:rFonts w:cs="Arial"/>
+          <w:b/>
+          <w:bCs/>
+        </w:rPr>
+      </w:pPr>
+    </w:p>
+    <w:p>
+      <w:pPr>
+        <w:rPr>
+          <w:rFonts w:cs="Arial"/>
+          <w:b/>
+          <w:bCs/>
+        </w:rPr>
+      </w:pPr>
+    </w:p>
+    <w:p>
+      <w:pPr>
+        <w:rPr>
+          <w:rFonts w:cs="Arial"/>
+          <w:b/>
+          <w:bCs/>
+        </w:rPr>
+      </w:pPr>
+    </w:p>
+    <w:p>
+      <w:pPr>
+        <w:rPr>
+          <w:rFonts w:cs="Arial"/>
+          <w:b/>
+          <w:bCs/>
+        </w:rPr>
+      </w:pPr>
+    </w:p>
+    <w:p>
+      <w:pPr>
+        <w:rPr>
+          <w:rFonts w:cs="Arial"/>
+          <w:b/>
+          <w:bCs/>
+        </w:rPr>
+      </w:pPr>
+    </w:p>
+    <w:p>
+      <w:pPr>
+        <w:rPr>
+          <w:rFonts w:cs="Arial"/>
+          <w:b/>
+          <w:bCs/>
+        </w:rPr>
+      </w:pPr>
+    </w:p>
+    <w:p>
+      <w:pPr>
+        <w:rPr>
+          <w:rFonts w:cs="Arial"/>
+          <w:b/>
+          <w:bCs/>
+        </w:rPr>
+      </w:pPr>
+      <w:r>
+        <w:rPr>
+          <w:rFonts w:cs="Arial"/>
+          <w:b/>
+          <w:bCs/>
+        </w:rPr>
+        <w:lastRenderedPageBreak/>
         <w:t>Screenshot</w:t>
       </w:r>
     </w:p>
@@ -2695,6 +5446,51 @@
           </wp:inline>
         </w:drawing>
       </w:r>
+    </w:p>
+    <w:p>
+      <w:pPr>
+        <w:rPr>
+          <w:rFonts w:cs="Arial"/>
+          <w:b/>
+          <w:bCs/>
+        </w:rPr>
+      </w:pPr>
+    </w:p>
+    <w:p>
+      <w:pPr>
+        <w:rPr>
+          <w:rFonts w:cs="Arial"/>
+          <w:b/>
+          <w:bCs/>
+        </w:rPr>
+      </w:pPr>
+    </w:p>
+    <w:p>
+      <w:pPr>
+        <w:rPr>
+          <w:rFonts w:cs="Arial"/>
+          <w:b/>
+          <w:bCs/>
+        </w:rPr>
+      </w:pPr>
+    </w:p>
+    <w:p>
+      <w:pPr>
+        <w:rPr>
+          <w:rFonts w:cs="Arial"/>
+          <w:b/>
+          <w:bCs/>
+        </w:rPr>
+      </w:pPr>
+    </w:p>
+    <w:p>
+      <w:pPr>
+        <w:rPr>
+          <w:rFonts w:cs="Arial"/>
+          <w:b/>
+          <w:bCs/>
+        </w:rPr>
+      </w:pPr>
     </w:p>
     <w:p>
       <w:pPr>
@@ -3850,6 +6646,478 @@
     </w:p>
     <w:p>
       <w:pPr>
+        <w:pStyle w:val="CODE"/>
+      </w:pPr>
+      <w:r>
+        <w:t xml:space="preserve">#! </w:t>
+      </w:r>
+      <w:proofErr w:type="gramStart"/>
+      <w:r>
+        <w:t>./</w:t>
+      </w:r>
+      <w:proofErr w:type="gramEnd"/>
+      <w:r>
+        <w:t>env/bin/ python</w:t>
+      </w:r>
+    </w:p>
+    <w:p>
+      <w:pPr>
+        <w:pStyle w:val="CODE"/>
+      </w:pPr>
+      <w:r>
+        <w:t>from typing import List</w:t>
+      </w:r>
+    </w:p>
+    <w:p>
+      <w:pPr>
+        <w:pStyle w:val="CODE"/>
+      </w:pPr>
+      <w:r>
+        <w:t xml:space="preserve">from </w:t>
+      </w:r>
+      <w:proofErr w:type="spellStart"/>
+      <w:r>
+        <w:t>os</w:t>
+      </w:r>
+      <w:proofErr w:type="spellEnd"/>
+      <w:r>
+        <w:t xml:space="preserve"> import system</w:t>
+      </w:r>
+    </w:p>
+    <w:p>
+      <w:pPr>
+        <w:pStyle w:val="CODE"/>
+      </w:pPr>
+    </w:p>
+    <w:p>
+      <w:pPr>
+        <w:pStyle w:val="CODE"/>
+      </w:pPr>
+    </w:p>
+    <w:p>
+      <w:pPr>
+        <w:pStyle w:val="CODE"/>
+      </w:pPr>
+      <w:r>
+        <w:t># Question-3. Create a program that determines and displays the number of unique characters in a</w:t>
+      </w:r>
+    </w:p>
+    <w:p>
+      <w:pPr>
+        <w:pStyle w:val="CODE"/>
+      </w:pPr>
+      <w:r>
+        <w:t xml:space="preserve"># string entered by the user. For example, </w:t>
+      </w:r>
+      <w:proofErr w:type="gramStart"/>
+      <w:r>
+        <w:t>Hello</w:t>
+      </w:r>
+      <w:proofErr w:type="gramEnd"/>
+      <w:r>
+        <w:t>, World! has 10 unique characters while zzz has only one</w:t>
+      </w:r>
+    </w:p>
+    <w:p>
+      <w:pPr>
+        <w:pStyle w:val="CODE"/>
+      </w:pPr>
+      <w:r>
+        <w:t># unique character.</w:t>
+      </w:r>
+    </w:p>
+    <w:p>
+      <w:pPr>
+        <w:pStyle w:val="CODE"/>
+      </w:pPr>
+      <w:r>
+        <w:t># Specifications</w:t>
+      </w:r>
+    </w:p>
+    <w:p>
+      <w:pPr>
+        <w:pStyle w:val="CODE"/>
+      </w:pPr>
+      <w:r>
+        <w:t># • Use a dictionary or set to solve this problem.</w:t>
+      </w:r>
+    </w:p>
+    <w:p>
+      <w:pPr>
+        <w:pStyle w:val="CODE"/>
+      </w:pPr>
+      <w:r>
+        <w:t># • Define a function</w:t>
+      </w:r>
+    </w:p>
+    <w:p>
+      <w:pPr>
+        <w:pStyle w:val="CODE"/>
+      </w:pPr>
+    </w:p>
+    <w:p>
+      <w:pPr>
+        <w:pStyle w:val="CODE"/>
+      </w:pPr>
+      <w:r>
+        <w:t xml:space="preserve">def </w:t>
+      </w:r>
+      <w:proofErr w:type="spellStart"/>
+      <w:r>
+        <w:t>count_unique_characters</w:t>
+      </w:r>
+      <w:proofErr w:type="spellEnd"/>
+      <w:r>
+        <w:t>(</w:t>
+      </w:r>
+      <w:proofErr w:type="spellStart"/>
+      <w:r>
+        <w:t>input_string:str</w:t>
+      </w:r>
+      <w:proofErr w:type="spellEnd"/>
+      <w:r>
+        <w:t>)-&gt;int:</w:t>
+      </w:r>
+    </w:p>
+    <w:p>
+      <w:pPr>
+        <w:pStyle w:val="CODE"/>
+      </w:pPr>
+      <w:r>
+        <w:t xml:space="preserve">    '''</w:t>
+      </w:r>
+    </w:p>
+    <w:p>
+      <w:pPr>
+        <w:pStyle w:val="CODE"/>
+      </w:pPr>
+      <w:r>
+        <w:t xml:space="preserve">        Function </w:t>
+      </w:r>
+      <w:proofErr w:type="spellStart"/>
+      <w:r>
+        <w:t>count_unique_characters</w:t>
+      </w:r>
+      <w:proofErr w:type="spellEnd"/>
+      <w:r>
+        <w:t xml:space="preserve"> for count unique characters</w:t>
+      </w:r>
+    </w:p>
+    <w:p>
+      <w:pPr>
+        <w:pStyle w:val="CODE"/>
+      </w:pPr>
+    </w:p>
+    <w:p>
+      <w:pPr>
+        <w:pStyle w:val="CODE"/>
+      </w:pPr>
+      <w:r>
+        <w:t xml:space="preserve">        Parameters: </w:t>
+      </w:r>
+      <w:proofErr w:type="spellStart"/>
+      <w:r>
+        <w:t>input_string</w:t>
+      </w:r>
+      <w:proofErr w:type="spellEnd"/>
+      <w:r>
+        <w:t>: str</w:t>
+      </w:r>
+    </w:p>
+    <w:p>
+      <w:pPr>
+        <w:pStyle w:val="CODE"/>
+      </w:pPr>
+    </w:p>
+    <w:p>
+      <w:pPr>
+        <w:pStyle w:val="CODE"/>
+      </w:pPr>
+      <w:r>
+        <w:t xml:space="preserve">        Returns: int</w:t>
+      </w:r>
+    </w:p>
+    <w:p>
+      <w:pPr>
+        <w:pStyle w:val="CODE"/>
+      </w:pPr>
+      <w:r>
+        <w:t xml:space="preserve">    '''</w:t>
+      </w:r>
+    </w:p>
+    <w:p>
+      <w:pPr>
+        <w:pStyle w:val="CODE"/>
+      </w:pPr>
+      <w:r>
+        <w:t xml:space="preserve">    #</w:t>
+      </w:r>
+      <w:proofErr w:type="gramStart"/>
+      <w:r>
+        <w:t>set</w:t>
+      </w:r>
+      <w:proofErr w:type="gramEnd"/>
+      <w:r>
+        <w:t xml:space="preserve"> to store unique characters</w:t>
+      </w:r>
+    </w:p>
+    <w:p>
+      <w:pPr>
+        <w:pStyle w:val="CODE"/>
+      </w:pPr>
+      <w:r>
+        <w:lastRenderedPageBreak/>
+        <w:t xml:space="preserve">    </w:t>
+      </w:r>
+      <w:proofErr w:type="spellStart"/>
+      <w:r>
+        <w:t>uni_characters</w:t>
+      </w:r>
+      <w:proofErr w:type="spellEnd"/>
+      <w:r>
+        <w:t xml:space="preserve"> = set(</w:t>
+      </w:r>
+      <w:proofErr w:type="spellStart"/>
+      <w:r>
+        <w:t>input_string</w:t>
+      </w:r>
+      <w:proofErr w:type="spellEnd"/>
+      <w:r>
+        <w:t>)</w:t>
+      </w:r>
+    </w:p>
+    <w:p>
+      <w:pPr>
+        <w:pStyle w:val="CODE"/>
+      </w:pPr>
+      <w:r>
+        <w:t xml:space="preserve">    # Return the number of unique characters</w:t>
+      </w:r>
+    </w:p>
+    <w:p>
+      <w:pPr>
+        <w:pStyle w:val="CODE"/>
+      </w:pPr>
+      <w:r>
+        <w:t xml:space="preserve">    return </w:t>
+      </w:r>
+      <w:proofErr w:type="spellStart"/>
+      <w:r>
+        <w:t>len</w:t>
+      </w:r>
+      <w:proofErr w:type="spellEnd"/>
+      <w:r>
+        <w:t>(</w:t>
+      </w:r>
+      <w:proofErr w:type="spellStart"/>
+      <w:r>
+        <w:t>uni_characters</w:t>
+      </w:r>
+      <w:proofErr w:type="spellEnd"/>
+      <w:r>
+        <w:t>)</w:t>
+      </w:r>
+    </w:p>
+    <w:p>
+      <w:pPr>
+        <w:pStyle w:val="CODE"/>
+      </w:pPr>
+    </w:p>
+    <w:p>
+      <w:pPr>
+        <w:pStyle w:val="CODE"/>
+      </w:pPr>
+    </w:p>
+    <w:p>
+      <w:pPr>
+        <w:pStyle w:val="CODE"/>
+      </w:pPr>
+      <w:r>
+        <w:t xml:space="preserve">def </w:t>
+      </w:r>
+      <w:proofErr w:type="gramStart"/>
+      <w:r>
+        <w:t>main(</w:t>
+      </w:r>
+      <w:proofErr w:type="gramEnd"/>
+      <w:r>
+        <w:t>):</w:t>
+      </w:r>
+    </w:p>
+    <w:p>
+      <w:pPr>
+        <w:pStyle w:val="CODE"/>
+      </w:pPr>
+      <w:r>
+        <w:t xml:space="preserve">    # input</w:t>
+      </w:r>
+    </w:p>
+    <w:p>
+      <w:pPr>
+        <w:pStyle w:val="CODE"/>
+      </w:pPr>
+      <w:r>
+        <w:t xml:space="preserve">    </w:t>
+      </w:r>
+      <w:proofErr w:type="gramStart"/>
+      <w:r>
+        <w:t>print(</w:t>
+      </w:r>
+      <w:proofErr w:type="gramEnd"/>
+      <w:r>
+        <w:t>)</w:t>
+      </w:r>
+    </w:p>
+    <w:p>
+      <w:pPr>
+        <w:pStyle w:val="CODE"/>
+      </w:pPr>
+      <w:r>
+        <w:t xml:space="preserve">    </w:t>
+      </w:r>
+      <w:proofErr w:type="gramStart"/>
+      <w:r>
+        <w:t>print(</w:t>
+      </w:r>
+      <w:proofErr w:type="gramEnd"/>
+      <w:r>
+        <w:t>"Unique Character Counter")</w:t>
+      </w:r>
+    </w:p>
+    <w:p>
+      <w:pPr>
+        <w:pStyle w:val="CODE"/>
+      </w:pPr>
+      <w:r>
+        <w:t xml:space="preserve">    </w:t>
+      </w:r>
+      <w:proofErr w:type="gramStart"/>
+      <w:r>
+        <w:t>print(</w:t>
+      </w:r>
+      <w:proofErr w:type="gramEnd"/>
+      <w:r>
+        <w:t>)</w:t>
+      </w:r>
+    </w:p>
+    <w:p>
+      <w:pPr>
+        <w:pStyle w:val="CODE"/>
+      </w:pPr>
+      <w:r>
+        <w:t xml:space="preserve">    </w:t>
+      </w:r>
+      <w:proofErr w:type="spellStart"/>
+      <w:r>
+        <w:t>str_input</w:t>
+      </w:r>
+      <w:proofErr w:type="spellEnd"/>
+      <w:r>
+        <w:t xml:space="preserve"> = </w:t>
+      </w:r>
+      <w:proofErr w:type="gramStart"/>
+      <w:r>
+        <w:t>input(</w:t>
+      </w:r>
+      <w:proofErr w:type="gramEnd"/>
+      <w:r>
+        <w:t>"Enter a string: ").lower() # Convert input to lowercase to avoid case sensitivity</w:t>
+      </w:r>
+    </w:p>
+    <w:p>
+      <w:pPr>
+        <w:pStyle w:val="CODE"/>
+      </w:pPr>
+    </w:p>
+    <w:p>
+      <w:pPr>
+        <w:pStyle w:val="CODE"/>
+      </w:pPr>
+      <w:r>
+        <w:t xml:space="preserve">    # Call the function and display the result</w:t>
+      </w:r>
+    </w:p>
+    <w:p>
+      <w:pPr>
+        <w:pStyle w:val="CODE"/>
+      </w:pPr>
+      <w:r>
+        <w:t xml:space="preserve">    count = </w:t>
+      </w:r>
+      <w:proofErr w:type="spellStart"/>
+      <w:r>
+        <w:t>count_unique_characters</w:t>
+      </w:r>
+      <w:proofErr w:type="spellEnd"/>
+      <w:r>
+        <w:t>(</w:t>
+      </w:r>
+      <w:proofErr w:type="spellStart"/>
+      <w:r>
+        <w:t>str_input</w:t>
+      </w:r>
+      <w:proofErr w:type="spellEnd"/>
+      <w:r>
+        <w:t>)</w:t>
+      </w:r>
+    </w:p>
+    <w:p>
+      <w:pPr>
+        <w:pStyle w:val="CODE"/>
+      </w:pPr>
+      <w:r>
+        <w:t xml:space="preserve">    </w:t>
+      </w:r>
+      <w:proofErr w:type="gramStart"/>
+      <w:r>
+        <w:t>print(</w:t>
+      </w:r>
+      <w:proofErr w:type="spellStart"/>
+      <w:proofErr w:type="gramEnd"/>
+      <w:r>
+        <w:t>f"The</w:t>
+      </w:r>
+      <w:proofErr w:type="spellEnd"/>
+      <w:r>
+        <w:t xml:space="preserve"> number of unique characters in the string is: {count}")</w:t>
+      </w:r>
+    </w:p>
+    <w:p>
+      <w:pPr>
+        <w:pStyle w:val="CODE"/>
+      </w:pPr>
+    </w:p>
+    <w:p>
+      <w:pPr>
+        <w:pStyle w:val="CODE"/>
+      </w:pPr>
+    </w:p>
+    <w:p>
+      <w:pPr>
+        <w:pStyle w:val="CODE"/>
+      </w:pPr>
+      <w:r>
+        <w:t>if __name__ == "__main__":</w:t>
+      </w:r>
+    </w:p>
+    <w:p>
+      <w:pPr>
+        <w:pStyle w:val="CODE"/>
+      </w:pPr>
+      <w:r>
+        <w:t xml:space="preserve">    </w:t>
+      </w:r>
+      <w:proofErr w:type="gramStart"/>
+      <w:r>
+        <w:t>main(</w:t>
+      </w:r>
+      <w:proofErr w:type="gramEnd"/>
+      <w:r>
+        <w:t>)</w:t>
+      </w:r>
+    </w:p>
+    <w:p>
+      <w:pPr>
         <w:rPr>
           <w:rFonts w:cs="Arial"/>
           <w:b/>
@@ -3941,131 +7209,76 @@
           <w:bCs/>
         </w:rPr>
       </w:pPr>
-    </w:p>
-    <w:p>
-      <w:pPr>
-        <w:rPr>
-          <w:rFonts w:cs="Arial"/>
-        </w:rPr>
-      </w:pPr>
-    </w:p>
-    <w:p>
-      <w:pPr>
-        <w:rPr>
-          <w:rFonts w:cs="Arial"/>
-        </w:rPr>
-      </w:pPr>
-    </w:p>
-    <w:p>
-      <w:pPr>
-        <w:rPr>
-          <w:rFonts w:cs="Arial"/>
-        </w:rPr>
-      </w:pPr>
-    </w:p>
-    <w:p>
-      <w:pPr>
-        <w:rPr>
-          <w:rFonts w:cs="Arial"/>
-        </w:rPr>
-      </w:pPr>
-    </w:p>
-    <w:p>
-      <w:pPr>
-        <w:rPr>
-          <w:rFonts w:cs="Arial"/>
-        </w:rPr>
-      </w:pPr>
-    </w:p>
-    <w:p>
-      <w:pPr>
-        <w:rPr>
-          <w:rFonts w:cs="Arial"/>
-        </w:rPr>
-      </w:pPr>
-    </w:p>
-    <w:p>
-      <w:pPr>
-        <w:rPr>
-          <w:rFonts w:cs="Arial"/>
-        </w:rPr>
-      </w:pPr>
-    </w:p>
-    <w:p>
-      <w:pPr>
-        <w:rPr>
-          <w:rFonts w:cs="Arial"/>
-        </w:rPr>
-      </w:pPr>
-    </w:p>
-    <w:p>
-      <w:pPr>
-        <w:rPr>
-          <w:rFonts w:cs="Arial"/>
-        </w:rPr>
-      </w:pPr>
-    </w:p>
-    <w:p>
-      <w:pPr>
-        <w:rPr>
-          <w:rFonts w:cs="Arial"/>
-        </w:rPr>
-      </w:pPr>
-    </w:p>
-    <w:p>
-      <w:pPr>
-        <w:rPr>
-          <w:rFonts w:cs="Arial"/>
-        </w:rPr>
-      </w:pPr>
-    </w:p>
-    <w:p>
-      <w:pPr>
-        <w:rPr>
-          <w:rFonts w:cs="Arial"/>
-        </w:rPr>
-      </w:pPr>
-    </w:p>
-    <w:p>
-      <w:pPr>
-        <w:rPr>
-          <w:rFonts w:cs="Arial"/>
-        </w:rPr>
-      </w:pPr>
-    </w:p>
-    <w:p>
-      <w:pPr>
-        <w:rPr>
-          <w:rFonts w:cs="Arial"/>
-        </w:rPr>
-      </w:pPr>
-    </w:p>
-    <w:p>
-      <w:pPr>
-        <w:rPr>
-          <w:rFonts w:cs="Arial"/>
-        </w:rPr>
-      </w:pPr>
-    </w:p>
-    <w:p>
-      <w:pPr>
-        <w:rPr>
-          <w:rFonts w:cs="Arial"/>
-        </w:rPr>
-      </w:pPr>
-    </w:p>
-    <w:p>
-      <w:pPr>
-        <w:rPr>
-          <w:b/>
-          <w:bCs/>
-        </w:rPr>
-      </w:pPr>
-      <w:r>
-        <w:rPr>
-          <w:b/>
-          <w:bCs/>
-        </w:rPr>
+      <w:r>
+        <w:rPr>
+          <w:rFonts w:cs="Arial"/>
+          <w:b/>
+          <w:bCs/>
+        </w:rPr>
+        <w:drawing>
+          <wp:inline distT="0" distB="0" distL="0" distR="0" wp14:anchorId="28D3A805" wp14:editId="17D09795">
+            <wp:extent cx="3648584" cy="724001"/>
+            <wp:effectExtent l="0" t="0" r="9525" b="0"/>
+            <wp:docPr id="1963468794" name="Picture 1" descr="A black screen with white text&#10;&#10;Description automatically generated"/>
+            <wp:cNvGraphicFramePr>
+              <a:graphicFrameLocks xmlns:a="http://schemas.openxmlformats.org/drawingml/2006/main" noChangeAspect="1"/>
+            </wp:cNvGraphicFramePr>
+            <a:graphic xmlns:a="http://schemas.openxmlformats.org/drawingml/2006/main">
+              <a:graphicData uri="http://schemas.openxmlformats.org/drawingml/2006/picture">
+                <pic:pic xmlns:pic="http://schemas.openxmlformats.org/drawingml/2006/picture">
+                  <pic:nvPicPr>
+                    <pic:cNvPr id="1963468794" name="Picture 1" descr="A black screen with white text&#10;&#10;Description automatically generated"/>
+                    <pic:cNvPicPr/>
+                  </pic:nvPicPr>
+                  <pic:blipFill>
+                    <a:blip r:embed="rId20"/>
+                    <a:stretch>
+                      <a:fillRect/>
+                    </a:stretch>
+                  </pic:blipFill>
+                  <pic:spPr>
+                    <a:xfrm>
+                      <a:off x="0" y="0"/>
+                      <a:ext cx="3648584" cy="724001"/>
+                    </a:xfrm>
+                    <a:prstGeom prst="rect">
+                      <a:avLst/>
+                    </a:prstGeom>
+                  </pic:spPr>
+                </pic:pic>
+              </a:graphicData>
+            </a:graphic>
+          </wp:inline>
+        </w:drawing>
+      </w:r>
+    </w:p>
+    <w:p>
+      <w:pPr>
+        <w:rPr>
+          <w:rFonts w:cs="Arial"/>
+        </w:rPr>
+      </w:pPr>
+    </w:p>
+    <w:p>
+      <w:pPr>
+        <w:rPr>
+          <w:rFonts w:cs="Arial"/>
+        </w:rPr>
+      </w:pPr>
+    </w:p>
+    <w:p>
+      <w:pPr>
+        <w:rPr>
+          <w:b/>
+          <w:bCs/>
+        </w:rPr>
+      </w:pPr>
+      <w:r>
+        <w:rPr>
+          <w:b/>
+          <w:bCs/>
+        </w:rPr>
+        <w:lastRenderedPageBreak/>
         <w:t>Question 4</w:t>
       </w:r>
     </w:p>
@@ -4184,6 +7397,7 @@
           <w:b/>
           <w:bCs/>
         </w:rPr>
+        <w:lastRenderedPageBreak/>
         <w:t>Question</w:t>
       </w:r>
       <w:r>
@@ -4225,7 +7439,7 @@
                     <pic:cNvPicPr/>
                   </pic:nvPicPr>
                   <pic:blipFill>
-                    <a:blip r:embed="rId20"/>
+                    <a:blip r:embed="rId21"/>
                     <a:stretch>
                       <a:fillRect/>
                     </a:stretch>

</xml_diff>